<commit_message>
Added oAuth and Mutual SSL note
</commit_message>
<xml_diff>
--- a/src/main/resources/Interview.docx
+++ b/src/main/resources/Interview.docx
@@ -1015,15 +1015,7 @@
         <w:t xml:space="preserve">Blocking Queue, </w:t>
       </w:r>
       <w:r>
-        <w:t xml:space="preserve">Synchronized Blocking queue, </w:t>
-      </w:r>
-      <w:proofErr w:type="gramStart"/>
-      <w:r>
-        <w:t>Array</w:t>
-      </w:r>
-      <w:proofErr w:type="gramEnd"/>
-      <w:r>
-        <w:t xml:space="preserve"> bound </w:t>
+        <w:t xml:space="preserve">Synchronized Blocking queue, Array bound </w:t>
       </w:r>
       <w:r>
         <w:t>Blocking Queue</w:t>
@@ -1366,6 +1358,9 @@
         <w:shd w:val="clear" w:color="auto" w:fill="FFFFFF"/>
         <w:spacing w:before="120" w:after="120" w:line="360" w:lineRule="auto"/>
         <w:ind w:left="1440"/>
+        <w:rPr>
+          <w:rStyle w:val="Hyperlink"/>
+        </w:rPr>
       </w:pPr>
       <w:hyperlink r:id="rId20" w:history="1">
         <w:r>
@@ -1389,6 +1384,135 @@
     </w:p>
     <w:p>
       <w:pPr>
+        <w:pStyle w:val="ListParagraph"/>
+        <w:numPr>
+          <w:ilvl w:val="0"/>
+          <w:numId w:val="2"/>
+        </w:numPr>
+        <w:shd w:val="clear" w:color="auto" w:fill="FFFFFF"/>
+        <w:spacing w:before="120" w:after="120" w:line="360" w:lineRule="auto"/>
+      </w:pPr>
+      <w:r>
+        <w:rPr>
+          <w:rFonts w:ascii="Arial" w:eastAsia="Times New Roman" w:hAnsi="Arial" w:cs="Arial"/>
+          <w:color w:val="222222"/>
+          <w:sz w:val="20"/>
+          <w:szCs w:val="20"/>
+        </w:rPr>
+        <w:t>Programming Sample ( Binary Tree</w:t>
+      </w:r>
+      <w:r>
+        <w:rPr>
+          <w:rFonts w:ascii="Arial" w:eastAsia="Times New Roman" w:hAnsi="Arial" w:cs="Arial"/>
+          <w:color w:val="222222"/>
+          <w:sz w:val="20"/>
+          <w:szCs w:val="20"/>
+        </w:rPr>
+        <w:t xml:space="preserve">) </w:t>
+      </w:r>
+      <w:hyperlink r:id="rId22" w:history="1">
+        <w:r>
+          <w:rPr>
+            <w:rStyle w:val="Hyperlink"/>
+          </w:rPr>
+          <w:t>http://www.java67.com/2016/10/how-to-print-leaf-nodes-of-binary-tree-without-recursion-in-java.html</w:t>
+        </w:r>
+      </w:hyperlink>
+    </w:p>
+    <w:p>
+      <w:pPr>
+        <w:pStyle w:val="ListParagraph"/>
+        <w:numPr>
+          <w:ilvl w:val="0"/>
+          <w:numId w:val="2"/>
+        </w:numPr>
+        <w:shd w:val="clear" w:color="auto" w:fill="FFFFFF"/>
+        <w:spacing w:before="120" w:after="120" w:line="360" w:lineRule="auto"/>
+      </w:pPr>
+      <w:r>
+        <w:rPr>
+          <w:rFonts w:ascii="Arial" w:eastAsia="Times New Roman" w:hAnsi="Arial" w:cs="Arial"/>
+          <w:color w:val="222222"/>
+          <w:sz w:val="20"/>
+          <w:szCs w:val="20"/>
+        </w:rPr>
+        <w:t xml:space="preserve">One way and mutual SSL - </w:t>
+      </w:r>
+      <w:hyperlink r:id="rId23" w:history="1">
+        <w:r>
+          <w:rPr>
+            <w:rStyle w:val="Hyperlink"/>
+          </w:rPr>
+          <w:t>https://www.ossmentor.com/2015/03/one-way-and-two-way-ssl-and-tls.html</w:t>
+        </w:r>
+      </w:hyperlink>
+      <w:r>
+        <w:t xml:space="preserve">, </w:t>
+      </w:r>
+      <w:hyperlink r:id="rId24" w:history="1">
+        <w:r>
+          <w:rPr>
+            <w:rStyle w:val="Hyperlink"/>
+          </w:rPr>
+          <w:t>http://tutorialspedia.com/an-overview-of-one-way-ssl-and-two-way-ssl/</w:t>
+        </w:r>
+      </w:hyperlink>
+    </w:p>
+    <w:p>
+      <w:pPr>
+        <w:pStyle w:val="ListParagraph"/>
+        <w:numPr>
+          <w:ilvl w:val="0"/>
+          <w:numId w:val="2"/>
+        </w:numPr>
+        <w:shd w:val="clear" w:color="auto" w:fill="FFFFFF"/>
+        <w:spacing w:before="120" w:after="120" w:line="360" w:lineRule="auto"/>
+      </w:pPr>
+      <w:r>
+        <w:rPr>
+          <w:rFonts w:ascii="Arial" w:eastAsia="Times New Roman" w:hAnsi="Arial" w:cs="Arial"/>
+          <w:color w:val="222222"/>
+          <w:sz w:val="20"/>
+          <w:szCs w:val="20"/>
+        </w:rPr>
+        <w:t>OAuth 2.</w:t>
+      </w:r>
+      <w:r>
+        <w:t xml:space="preserve">0 - </w:t>
+      </w:r>
+      <w:hyperlink r:id="rId25" w:history="1">
+        <w:r>
+          <w:rPr>
+            <w:rStyle w:val="Hyperlink"/>
+          </w:rPr>
+          <w:t>https://auth0.com/docs/protocols/oauth2</w:t>
+        </w:r>
+      </w:hyperlink>
+      <w:r>
+        <w:t xml:space="preserve">, </w:t>
+      </w:r>
+      <w:hyperlink r:id="rId26" w:history="1">
+        <w:r>
+          <w:rPr>
+            <w:rStyle w:val="Hyperlink"/>
+          </w:rPr>
+          <w:t>https://aaronparecki.com/oauth-2-simplified/</w:t>
+        </w:r>
+      </w:hyperlink>
+      <w:r>
+        <w:t xml:space="preserve">, </w:t>
+      </w:r>
+      <w:hyperlink r:id="rId27" w:history="1">
+        <w:r>
+          <w:rPr>
+            <w:rStyle w:val="Hyperlink"/>
+          </w:rPr>
+          <w:t>https://developers.google.com/identity/protocols/OAuth2</w:t>
+        </w:r>
+      </w:hyperlink>
+    </w:p>
+    <w:p>
+      <w:pPr>
         <w:shd w:val="clear" w:color="auto" w:fill="FFFFFF"/>
         <w:spacing w:before="120" w:after="120" w:line="360" w:lineRule="auto"/>
         <w:rPr>
@@ -1407,6 +1531,283 @@
           <w:sz w:val="20"/>
           <w:szCs w:val="20"/>
         </w:rPr>
+        <w:t>Micro Service</w:t>
+      </w:r>
+      <w:r>
+        <w:rPr>
+          <w:rFonts w:ascii="Arial" w:eastAsia="Times New Roman" w:hAnsi="Arial" w:cs="Arial"/>
+          <w:b/>
+          <w:color w:val="222222"/>
+          <w:sz w:val="20"/>
+          <w:szCs w:val="20"/>
+        </w:rPr>
+        <w:t>:</w:t>
+      </w:r>
+    </w:p>
+    <w:p>
+      <w:pPr>
+        <w:pStyle w:val="ListParagraph"/>
+        <w:numPr>
+          <w:ilvl w:val="0"/>
+          <w:numId w:val="8"/>
+        </w:numPr>
+        <w:shd w:val="clear" w:color="auto" w:fill="FFFFFF"/>
+        <w:spacing w:before="120" w:after="120" w:line="240" w:lineRule="auto"/>
+        <w:rPr>
+          <w:rStyle w:val="Hyperlink"/>
+          <w:rFonts w:ascii="Arial" w:eastAsia="Times New Roman" w:hAnsi="Arial" w:cs="Arial"/>
+          <w:color w:val="222222"/>
+          <w:sz w:val="20"/>
+          <w:szCs w:val="20"/>
+          <w:u w:val="none"/>
+        </w:rPr>
+      </w:pPr>
+      <w:r>
+        <w:rPr>
+          <w:rFonts w:ascii="Arial" w:eastAsia="Times New Roman" w:hAnsi="Arial" w:cs="Arial"/>
+          <w:b/>
+          <w:color w:val="222222"/>
+          <w:sz w:val="20"/>
+          <w:szCs w:val="20"/>
+        </w:rPr>
+        <w:t>Apache Kafka</w:t>
+      </w:r>
+      <w:r>
+        <w:rPr>
+          <w:rFonts w:ascii="Arial" w:eastAsia="Times New Roman" w:hAnsi="Arial" w:cs="Arial"/>
+          <w:color w:val="222222"/>
+          <w:sz w:val="20"/>
+          <w:szCs w:val="20"/>
+        </w:rPr>
+        <w:t xml:space="preserve">: </w:t>
+      </w:r>
+      <w:hyperlink r:id="rId28" w:history="1">
+        <w:r>
+          <w:rPr>
+            <w:rStyle w:val="Hyperlink"/>
+            <w:rFonts w:ascii="Arial" w:eastAsia="Times New Roman" w:hAnsi="Arial" w:cs="Arial"/>
+            <w:sz w:val="20"/>
+            <w:szCs w:val="20"/>
+          </w:rPr>
+          <w:t>https://www.tutorialspoint.com/apache_kafka/index.htm</w:t>
+        </w:r>
+      </w:hyperlink>
+    </w:p>
+    <w:p>
+      <w:pPr>
+        <w:pStyle w:val="ListParagraph"/>
+        <w:shd w:val="clear" w:color="auto" w:fill="FFFFFF"/>
+        <w:spacing w:before="120" w:after="120" w:line="240" w:lineRule="auto"/>
+        <w:ind w:left="1440" w:firstLine="720"/>
+        <w:rPr>
+          <w:rStyle w:val="Hyperlink"/>
+          <w:rFonts w:ascii="Arial" w:eastAsia="Times New Roman" w:hAnsi="Arial" w:cs="Arial"/>
+          <w:color w:val="222222"/>
+          <w:sz w:val="20"/>
+          <w:szCs w:val="20"/>
+          <w:u w:val="none"/>
+        </w:rPr>
+      </w:pPr>
+      <w:hyperlink r:id="rId29" w:history="1">
+        <w:r>
+          <w:rPr>
+            <w:rStyle w:val="Hyperlink"/>
+            <w:rFonts w:ascii="Arial" w:eastAsia="Times New Roman" w:hAnsi="Arial" w:cs="Arial"/>
+            <w:sz w:val="20"/>
+            <w:szCs w:val="20"/>
+          </w:rPr>
+          <w:t>https://kafka.apache.org/intro.html</w:t>
+        </w:r>
+      </w:hyperlink>
+    </w:p>
+    <w:p>
+      <w:pPr>
+        <w:pStyle w:val="ListParagraph"/>
+        <w:shd w:val="clear" w:color="auto" w:fill="FFFFFF"/>
+        <w:spacing w:before="120" w:after="120" w:line="240" w:lineRule="auto"/>
+        <w:ind w:left="1440" w:firstLine="720"/>
+        <w:rPr>
+          <w:rFonts w:ascii="Tahoma" w:hAnsi="Tahoma" w:cs="Tahoma"/>
+          <w:color w:val="000000"/>
+          <w:shd w:val="clear" w:color="auto" w:fill="FFFFFF"/>
+        </w:rPr>
+      </w:pPr>
+      <w:hyperlink r:id="rId30" w:history="1">
+        <w:r>
+          <w:rPr>
+            <w:rStyle w:val="Hyperlink"/>
+            <w:rFonts w:ascii="Tahoma" w:hAnsi="Tahoma" w:cs="Tahoma"/>
+            <w:shd w:val="clear" w:color="auto" w:fill="FFFFFF"/>
+          </w:rPr>
+          <w:t>https://www.slideshare.net/ConfluentInc/microservices-in-the-apache-kafka-ecosystem?next_slideshow=1</w:t>
+        </w:r>
+      </w:hyperlink>
+    </w:p>
+    <w:p>
+      <w:pPr>
+        <w:pStyle w:val="ListParagraph"/>
+        <w:shd w:val="clear" w:color="auto" w:fill="FFFFFF"/>
+        <w:spacing w:before="120" w:after="120" w:line="240" w:lineRule="auto"/>
+        <w:rPr>
+          <w:rStyle w:val="Hyperlink"/>
+          <w:rFonts w:ascii="Arial" w:eastAsia="Times New Roman" w:hAnsi="Arial" w:cs="Arial"/>
+          <w:color w:val="222222"/>
+          <w:sz w:val="20"/>
+          <w:szCs w:val="20"/>
+          <w:u w:val="none"/>
+        </w:rPr>
+      </w:pPr>
+    </w:p>
+    <w:p>
+      <w:pPr>
+        <w:pStyle w:val="ListParagraph"/>
+        <w:numPr>
+          <w:ilvl w:val="0"/>
+          <w:numId w:val="8"/>
+        </w:numPr>
+        <w:shd w:val="clear" w:color="auto" w:fill="FFFFFF"/>
+        <w:spacing w:before="120" w:after="120" w:line="240" w:lineRule="auto"/>
+        <w:rPr>
+          <w:rFonts w:ascii="Arial" w:eastAsia="Times New Roman" w:hAnsi="Arial" w:cs="Arial"/>
+          <w:color w:val="222222"/>
+          <w:sz w:val="20"/>
+          <w:szCs w:val="20"/>
+        </w:rPr>
+      </w:pPr>
+      <w:proofErr w:type="spellStart"/>
+      <w:r>
+        <w:rPr>
+          <w:rFonts w:ascii="Arial" w:eastAsia="Times New Roman" w:hAnsi="Arial" w:cs="Arial"/>
+          <w:b/>
+          <w:color w:val="222222"/>
+          <w:sz w:val="20"/>
+          <w:szCs w:val="20"/>
+        </w:rPr>
+        <w:t>Akka</w:t>
+      </w:r>
+      <w:proofErr w:type="spellEnd"/>
+      <w:r>
+        <w:rPr>
+          <w:rFonts w:ascii="Arial" w:eastAsia="Times New Roman" w:hAnsi="Arial" w:cs="Arial"/>
+          <w:b/>
+          <w:color w:val="222222"/>
+          <w:sz w:val="20"/>
+          <w:szCs w:val="20"/>
+        </w:rPr>
+        <w:t>:</w:t>
+      </w:r>
+      <w:r>
+        <w:rPr>
+          <w:rFonts w:ascii="Arial" w:eastAsia="Times New Roman" w:hAnsi="Arial" w:cs="Arial"/>
+          <w:color w:val="222222"/>
+          <w:sz w:val="20"/>
+          <w:szCs w:val="20"/>
+        </w:rPr>
+        <w:t xml:space="preserve"> </w:t>
+      </w:r>
+      <w:hyperlink r:id="rId31" w:history="1">
+        <w:r>
+          <w:rPr>
+            <w:rStyle w:val="Hyperlink"/>
+            <w:rFonts w:ascii="Arial" w:eastAsia="Times New Roman" w:hAnsi="Arial" w:cs="Arial"/>
+            <w:sz w:val="20"/>
+            <w:szCs w:val="20"/>
+          </w:rPr>
+          <w:t>https://akka.io/docs/</w:t>
+        </w:r>
+      </w:hyperlink>
+    </w:p>
+    <w:p>
+      <w:pPr>
+        <w:shd w:val="clear" w:color="auto" w:fill="FFFFFF"/>
+        <w:spacing w:before="120" w:after="120" w:line="240" w:lineRule="auto"/>
+        <w:ind w:left="720" w:firstLine="720"/>
+        <w:rPr>
+          <w:rStyle w:val="Hyperlink"/>
+          <w:rFonts w:ascii="Arial" w:eastAsia="Times New Roman" w:hAnsi="Arial" w:cs="Arial"/>
+          <w:sz w:val="20"/>
+          <w:szCs w:val="20"/>
+        </w:rPr>
+      </w:pPr>
+      <w:hyperlink r:id="rId32" w:history="1">
+        <w:r>
+          <w:rPr>
+            <w:rStyle w:val="Hyperlink"/>
+            <w:rFonts w:ascii="Arial" w:eastAsia="Times New Roman" w:hAnsi="Arial" w:cs="Arial"/>
+            <w:sz w:val="20"/>
+            <w:szCs w:val="20"/>
+          </w:rPr>
+          <w:t>https://www.slideshare.net/sap1ens/akka-microservices-architecture-and-design</w:t>
+        </w:r>
+      </w:hyperlink>
+    </w:p>
+    <w:p>
+      <w:pPr>
+        <w:pStyle w:val="ListParagraph"/>
+        <w:numPr>
+          <w:ilvl w:val="0"/>
+          <w:numId w:val="8"/>
+        </w:numPr>
+        <w:shd w:val="clear" w:color="auto" w:fill="FFFFFF"/>
+        <w:spacing w:before="120" w:after="120" w:line="240" w:lineRule="auto"/>
+        <w:rPr>
+          <w:rStyle w:val="Hyperlink"/>
+          <w:rFonts w:ascii="Arial" w:eastAsia="Times New Roman" w:hAnsi="Arial" w:cs="Arial"/>
+          <w:sz w:val="20"/>
+          <w:szCs w:val="20"/>
+          <w:u w:val="none"/>
+        </w:rPr>
+      </w:pPr>
+      <w:proofErr w:type="spellStart"/>
+      <w:r>
+        <w:rPr>
+          <w:b/>
+          <w:color w:val="222222"/>
+        </w:rPr>
+        <w:t>Vertx</w:t>
+      </w:r>
+      <w:proofErr w:type="spellEnd"/>
+      <w:r>
+        <w:rPr>
+          <w:rStyle w:val="Hyperlink"/>
+          <w:rFonts w:ascii="Arial" w:eastAsia="Times New Roman" w:hAnsi="Arial" w:cs="Arial"/>
+          <w:sz w:val="20"/>
+          <w:szCs w:val="20"/>
+          <w:u w:val="none"/>
+        </w:rPr>
+        <w:t xml:space="preserve"> - </w:t>
+      </w:r>
+      <w:r>
+        <w:rPr>
+          <w:rStyle w:val="Hyperlink"/>
+          <w:rFonts w:ascii="Arial" w:eastAsia="Times New Roman" w:hAnsi="Arial" w:cs="Arial"/>
+          <w:sz w:val="20"/>
+          <w:szCs w:val="20"/>
+          <w:u w:val="none"/>
+        </w:rPr>
+        <w:t>http://www.sczyh30.com/vertx-blueprint-microservice/</w:t>
+      </w:r>
+    </w:p>
+    <w:p>
+      <w:pPr>
+        <w:shd w:val="clear" w:color="auto" w:fill="FFFFFF"/>
+        <w:spacing w:before="120" w:after="120" w:line="360" w:lineRule="auto"/>
+        <w:rPr>
+          <w:rFonts w:ascii="Arial" w:eastAsia="Times New Roman" w:hAnsi="Arial" w:cs="Arial"/>
+          <w:b/>
+          <w:color w:val="222222"/>
+          <w:sz w:val="20"/>
+          <w:szCs w:val="20"/>
+        </w:rPr>
+      </w:pPr>
+      <w:r>
+        <w:rPr>
+          <w:rFonts w:ascii="Arial" w:eastAsia="Times New Roman" w:hAnsi="Arial" w:cs="Arial"/>
+          <w:b/>
+          <w:color w:val="222222"/>
+          <w:sz w:val="20"/>
+          <w:szCs w:val="20"/>
+        </w:rPr>
         <w:t>Design</w:t>
       </w:r>
       <w:r>
@@ -1417,27 +1818,7 @@
           <w:sz w:val="20"/>
           <w:szCs w:val="20"/>
         </w:rPr>
-        <w:t xml:space="preserve"> Concept </w:t>
-      </w:r>
-      <w:r>
-        <w:rPr>
-          <w:rFonts w:ascii="Arial" w:eastAsia="Times New Roman" w:hAnsi="Arial" w:cs="Arial"/>
-          <w:b/>
-          <w:color w:val="222222"/>
-          <w:sz w:val="20"/>
-          <w:szCs w:val="20"/>
-        </w:rPr>
-        <w:t>–</w:t>
-      </w:r>
-      <w:r>
-        <w:rPr>
-          <w:rFonts w:ascii="Arial" w:eastAsia="Times New Roman" w:hAnsi="Arial" w:cs="Arial"/>
-          <w:b/>
-          <w:color w:val="222222"/>
-          <w:sz w:val="20"/>
-          <w:szCs w:val="20"/>
-        </w:rPr>
-        <w:t xml:space="preserve"> </w:t>
+        <w:t xml:space="preserve"> Concept – </w:t>
       </w:r>
     </w:p>
     <w:p>
@@ -1457,7 +1838,7 @@
           <w:szCs w:val="20"/>
         </w:rPr>
       </w:pPr>
-      <w:hyperlink r:id="rId22" w:history="1">
+      <w:hyperlink r:id="rId33" w:history="1">
         <w:r>
           <w:rPr>
             <w:rStyle w:val="Hyperlink"/>
@@ -1483,7 +1864,7 @@
           <w:szCs w:val="20"/>
         </w:rPr>
       </w:pPr>
-      <w:hyperlink r:id="rId23" w:history="1">
+      <w:hyperlink r:id="rId34" w:history="1">
         <w:r>
           <w:rPr>
             <w:rStyle w:val="Hyperlink"/>
@@ -1576,7 +1957,7 @@
         </w:rPr>
         <w:t xml:space="preserve">Proxy Pattern - </w:t>
       </w:r>
-      <w:hyperlink r:id="rId24" w:history="1">
+      <w:hyperlink r:id="rId35" w:history="1">
         <w:r>
           <w:rPr>
             <w:rStyle w:val="Hyperlink"/>
@@ -1641,7 +2022,7 @@
         </w:rPr>
         <w:t xml:space="preserve">Browser Cache - </w:t>
       </w:r>
-      <w:hyperlink r:id="rId25" w:history="1">
+      <w:hyperlink r:id="rId36" w:history="1">
         <w:r>
           <w:rPr>
             <w:rStyle w:val="Hyperlink"/>
@@ -1690,6 +2071,240 @@
           <w:sz w:val="20"/>
           <w:szCs w:val="20"/>
         </w:rPr>
+        <w:t>Web-Services</w:t>
+      </w:r>
+      <w:r>
+        <w:rPr>
+          <w:rFonts w:ascii="Arial" w:eastAsia="Times New Roman" w:hAnsi="Arial" w:cs="Arial"/>
+          <w:color w:val="222222"/>
+          <w:sz w:val="20"/>
+          <w:szCs w:val="20"/>
+        </w:rPr>
+        <w:t xml:space="preserve"> </w:t>
+      </w:r>
+    </w:p>
+    <w:p>
+      <w:pPr>
+        <w:pStyle w:val="ListParagraph"/>
+        <w:numPr>
+          <w:ilvl w:val="0"/>
+          <w:numId w:val="5"/>
+        </w:numPr>
+        <w:shd w:val="clear" w:color="auto" w:fill="FFFFFF"/>
+        <w:spacing w:before="120" w:after="120" w:line="360" w:lineRule="auto"/>
+        <w:rPr>
+          <w:rFonts w:ascii="Arial" w:eastAsia="Times New Roman" w:hAnsi="Arial" w:cs="Arial"/>
+          <w:color w:val="222222"/>
+          <w:sz w:val="20"/>
+          <w:szCs w:val="20"/>
+        </w:rPr>
+      </w:pPr>
+      <w:r>
+        <w:rPr>
+          <w:rFonts w:ascii="Arial" w:eastAsia="Times New Roman" w:hAnsi="Arial" w:cs="Arial"/>
+          <w:color w:val="222222"/>
+          <w:sz w:val="20"/>
+          <w:szCs w:val="20"/>
+        </w:rPr>
+        <w:t>Understanding of UDDI and WSDL -    </w:t>
+      </w:r>
+      <w:hyperlink r:id="rId37" w:tgtFrame="_blank" w:history="1">
+        <w:r>
+          <w:rPr>
+            <w:rFonts w:ascii="Arial" w:eastAsia="Times New Roman" w:hAnsi="Arial" w:cs="Arial"/>
+            <w:color w:val="1155CC"/>
+            <w:sz w:val="20"/>
+            <w:u w:val="single"/>
+          </w:rPr>
+          <w:t>http://www.ibm.com/developerworks/library/ws-wsdl/</w:t>
+        </w:r>
+      </w:hyperlink>
+    </w:p>
+    <w:p>
+      <w:pPr>
+        <w:pStyle w:val="ListParagraph"/>
+        <w:numPr>
+          <w:ilvl w:val="0"/>
+          <w:numId w:val="5"/>
+        </w:numPr>
+        <w:shd w:val="clear" w:color="auto" w:fill="FFFFFF"/>
+        <w:spacing w:before="120" w:after="120" w:line="360" w:lineRule="auto"/>
+        <w:rPr>
+          <w:rFonts w:ascii="Arial" w:eastAsia="Times New Roman" w:hAnsi="Arial" w:cs="Arial"/>
+          <w:color w:val="222222"/>
+          <w:sz w:val="20"/>
+          <w:szCs w:val="20"/>
+        </w:rPr>
+      </w:pPr>
+      <w:r>
+        <w:rPr>
+          <w:rFonts w:ascii="Arial" w:eastAsia="Times New Roman" w:hAnsi="Arial" w:cs="Arial"/>
+          <w:color w:val="222222"/>
+          <w:sz w:val="20"/>
+          <w:szCs w:val="20"/>
+        </w:rPr>
+        <w:t xml:space="preserve">RPC &amp; Document Style - </w:t>
+      </w:r>
+      <w:hyperlink r:id="rId38" w:history="1">
+        <w:r>
+          <w:rPr>
+            <w:rStyle w:val="Hyperlink"/>
+            <w:rFonts w:ascii="Arial" w:eastAsia="Times New Roman" w:hAnsi="Arial" w:cs="Arial"/>
+            <w:sz w:val="20"/>
+            <w:szCs w:val="20"/>
+          </w:rPr>
+          <w:t>http://java.globinch.com/enterprise-java/web-services/soap-binding-document-rpc-style-web-services-difference/</w:t>
+        </w:r>
+      </w:hyperlink>
+    </w:p>
+    <w:p>
+      <w:pPr>
+        <w:pStyle w:val="ListParagraph"/>
+        <w:numPr>
+          <w:ilvl w:val="0"/>
+          <w:numId w:val="5"/>
+        </w:numPr>
+        <w:shd w:val="clear" w:color="auto" w:fill="FFFFFF"/>
+        <w:spacing w:before="120" w:after="120" w:line="360" w:lineRule="auto"/>
+        <w:rPr>
+          <w:rFonts w:ascii="Arial" w:eastAsia="Times New Roman" w:hAnsi="Arial" w:cs="Arial"/>
+          <w:color w:val="222222"/>
+          <w:sz w:val="20"/>
+          <w:szCs w:val="20"/>
+        </w:rPr>
+      </w:pPr>
+      <w:r>
+        <w:rPr>
+          <w:rFonts w:ascii="Arial" w:eastAsia="Times New Roman" w:hAnsi="Arial" w:cs="Arial"/>
+          <w:color w:val="222222"/>
+          <w:sz w:val="20"/>
+          <w:szCs w:val="20"/>
+        </w:rPr>
+        <w:t xml:space="preserve">SOAP &amp; RESTful - </w:t>
+      </w:r>
+      <w:hyperlink r:id="rId39" w:history="1">
+        <w:r>
+          <w:rPr>
+            <w:rStyle w:val="Hyperlink"/>
+            <w:rFonts w:ascii="Arial" w:eastAsia="Times New Roman" w:hAnsi="Arial" w:cs="Arial"/>
+            <w:sz w:val="20"/>
+            <w:szCs w:val="20"/>
+          </w:rPr>
+          <w:t>http://java-success.blogspot.com/2012/02/java-web-services-interview-questions.html</w:t>
+        </w:r>
+      </w:hyperlink>
+      <w:r>
+        <w:rPr>
+          <w:rFonts w:ascii="Arial" w:eastAsia="Times New Roman" w:hAnsi="Arial" w:cs="Arial"/>
+          <w:color w:val="222222"/>
+          <w:sz w:val="20"/>
+          <w:szCs w:val="20"/>
+        </w:rPr>
+        <w:t xml:space="preserve">; </w:t>
+      </w:r>
+      <w:hyperlink r:id="rId40" w:history="1">
+        <w:r>
+          <w:rPr>
+            <w:rStyle w:val="Hyperlink"/>
+            <w:rFonts w:ascii="Arial" w:eastAsia="Times New Roman" w:hAnsi="Arial" w:cs="Arial"/>
+            <w:sz w:val="20"/>
+            <w:szCs w:val="20"/>
+          </w:rPr>
+          <w:t>http://javajeetechnology.weebly.com/webservices-interview-questions.html</w:t>
+        </w:r>
+      </w:hyperlink>
+    </w:p>
+    <w:p>
+      <w:pPr>
+        <w:pStyle w:val="ListParagraph"/>
+        <w:shd w:val="clear" w:color="auto" w:fill="FFFFFF"/>
+        <w:spacing w:before="120" w:after="120" w:line="360" w:lineRule="auto"/>
+        <w:rPr>
+          <w:rFonts w:ascii="Arial" w:eastAsia="Times New Roman" w:hAnsi="Arial" w:cs="Arial"/>
+          <w:color w:val="222222"/>
+          <w:sz w:val="20"/>
+          <w:szCs w:val="20"/>
+        </w:rPr>
+      </w:pPr>
+      <w:hyperlink r:id="rId41" w:history="1">
+        <w:r>
+          <w:rPr>
+            <w:rStyle w:val="Hyperlink"/>
+            <w:rFonts w:ascii="Arial" w:eastAsia="Times New Roman" w:hAnsi="Arial" w:cs="Arial"/>
+            <w:sz w:val="20"/>
+            <w:szCs w:val="20"/>
+          </w:rPr>
+          <w:t>http://connectedcircuits.wordpress.com/2013/02/16/what-to-use-soap-or-rest/</w:t>
+        </w:r>
+      </w:hyperlink>
+    </w:p>
+    <w:p>
+      <w:pPr>
+        <w:pStyle w:val="ListParagraph"/>
+        <w:shd w:val="clear" w:color="auto" w:fill="FFFFFF"/>
+        <w:spacing w:before="120" w:after="120" w:line="360" w:lineRule="auto"/>
+        <w:rPr>
+          <w:rFonts w:ascii="Arial" w:eastAsia="Times New Roman" w:hAnsi="Arial" w:cs="Arial"/>
+          <w:color w:val="222222"/>
+          <w:sz w:val="20"/>
+          <w:szCs w:val="20"/>
+        </w:rPr>
+      </w:pPr>
+      <w:hyperlink r:id="rId42" w:history="1">
+        <w:r>
+          <w:rPr>
+            <w:rStyle w:val="Hyperlink"/>
+            <w:rFonts w:ascii="Arial" w:eastAsia="Times New Roman" w:hAnsi="Arial" w:cs="Arial"/>
+            <w:sz w:val="20"/>
+            <w:szCs w:val="20"/>
+          </w:rPr>
+          <w:t>http://www.restapitutorial.com/lessons/idempotency.html</w:t>
+        </w:r>
+      </w:hyperlink>
+    </w:p>
+    <w:p>
+      <w:pPr>
+        <w:pStyle w:val="ListParagraph"/>
+        <w:shd w:val="clear" w:color="auto" w:fill="FFFFFF"/>
+        <w:spacing w:before="120" w:after="120" w:line="360" w:lineRule="auto"/>
+        <w:rPr>
+          <w:rFonts w:ascii="Arial" w:eastAsia="Times New Roman" w:hAnsi="Arial" w:cs="Arial"/>
+          <w:color w:val="222222"/>
+          <w:sz w:val="20"/>
+          <w:szCs w:val="20"/>
+        </w:rPr>
+      </w:pPr>
+      <w:hyperlink r:id="rId43" w:history="1">
+        <w:r>
+          <w:rPr>
+            <w:rStyle w:val="Hyperlink"/>
+            <w:rFonts w:ascii="Arial" w:eastAsia="Times New Roman" w:hAnsi="Arial" w:cs="Arial"/>
+            <w:sz w:val="20"/>
+            <w:szCs w:val="20"/>
+          </w:rPr>
+          <w:t>http://restcookbook.com/HTTP%20Methods/idempotency/</w:t>
+        </w:r>
+      </w:hyperlink>
+    </w:p>
+    <w:p>
+      <w:pPr>
+        <w:shd w:val="clear" w:color="auto" w:fill="FFFFFF"/>
+        <w:spacing w:before="120" w:after="120" w:line="360" w:lineRule="auto"/>
+        <w:rPr>
+          <w:rFonts w:ascii="Arial" w:eastAsia="Times New Roman" w:hAnsi="Arial" w:cs="Arial"/>
+          <w:color w:val="222222"/>
+          <w:sz w:val="20"/>
+          <w:szCs w:val="20"/>
+        </w:rPr>
+      </w:pPr>
+      <w:r>
+        <w:rPr>
+          <w:rFonts w:ascii="Arial" w:eastAsia="Times New Roman" w:hAnsi="Arial" w:cs="Arial"/>
+          <w:b/>
+          <w:color w:val="222222"/>
+          <w:sz w:val="20"/>
+          <w:szCs w:val="20"/>
+        </w:rPr>
         <w:t xml:space="preserve">Isolation &amp; </w:t>
       </w:r>
       <w:r>
@@ -1720,7 +2335,7 @@
         </w:rPr>
         <w:t xml:space="preserve"> </w:t>
       </w:r>
-      <w:hyperlink r:id="rId26" w:history="1">
+      <w:hyperlink r:id="rId44" w:history="1">
         <w:r>
           <w:rPr>
             <w:rStyle w:val="Hyperlink"/>
@@ -1781,7 +2396,7 @@
           <w:szCs w:val="20"/>
         </w:rPr>
       </w:pPr>
-      <w:hyperlink r:id="rId27" w:history="1">
+      <w:hyperlink r:id="rId45" w:history="1">
         <w:r>
           <w:rPr>
             <w:rStyle w:val="Hyperlink"/>
@@ -1809,7 +2424,7 @@
           <w:szCs w:val="20"/>
         </w:rPr>
       </w:pPr>
-      <w:hyperlink r:id="rId28" w:history="1">
+      <w:hyperlink r:id="rId46" w:history="1">
         <w:r>
           <w:rPr>
             <w:rStyle w:val="Hyperlink"/>
@@ -1826,10 +2441,8 @@
         <w:shd w:val="clear" w:color="auto" w:fill="FFFFFF"/>
         <w:spacing w:before="120" w:after="120" w:line="360" w:lineRule="auto"/>
         <w:rPr>
-          <w:rFonts w:ascii="Arial" w:eastAsia="Times New Roman" w:hAnsi="Arial" w:cs="Arial"/>
-          <w:color w:val="222222"/>
-          <w:sz w:val="20"/>
-          <w:szCs w:val="20"/>
+          <w:color w:val="0000FF"/>
+          <w:u w:val="single"/>
         </w:rPr>
       </w:pPr>
       <w:r>
@@ -1840,81 +2453,33 @@
           <w:sz w:val="20"/>
           <w:szCs w:val="20"/>
         </w:rPr>
-        <w:t>Web-Services</w:t>
-      </w:r>
-      <w:r>
-        <w:rPr>
-          <w:rFonts w:ascii="Arial" w:eastAsia="Times New Roman" w:hAnsi="Arial" w:cs="Arial"/>
-          <w:color w:val="222222"/>
-          <w:sz w:val="20"/>
-          <w:szCs w:val="20"/>
-        </w:rPr>
-        <w:t xml:space="preserve"> </w:t>
-      </w:r>
-    </w:p>
-    <w:p>
-      <w:pPr>
-        <w:pStyle w:val="ListParagraph"/>
-        <w:numPr>
-          <w:ilvl w:val="0"/>
-          <w:numId w:val="5"/>
-        </w:numPr>
-        <w:shd w:val="clear" w:color="auto" w:fill="FFFFFF"/>
-        <w:spacing w:before="120" w:after="120" w:line="360" w:lineRule="auto"/>
-        <w:rPr>
-          <w:rFonts w:ascii="Arial" w:eastAsia="Times New Roman" w:hAnsi="Arial" w:cs="Arial"/>
-          <w:color w:val="222222"/>
-          <w:sz w:val="20"/>
-          <w:szCs w:val="20"/>
-        </w:rPr>
-      </w:pPr>
-      <w:r>
-        <w:rPr>
-          <w:rFonts w:ascii="Arial" w:eastAsia="Times New Roman" w:hAnsi="Arial" w:cs="Arial"/>
-          <w:color w:val="222222"/>
-          <w:sz w:val="20"/>
-          <w:szCs w:val="20"/>
-        </w:rPr>
-        <w:t>Understanding of UDDI and WSDL -    </w:t>
-      </w:r>
-      <w:hyperlink r:id="rId29" w:tgtFrame="_blank" w:history="1">
+        <w:t>SQL Interview</w:t>
+      </w:r>
+      <w:r>
+        <w:rPr>
+          <w:rFonts w:ascii="Arial" w:eastAsia="Times New Roman" w:hAnsi="Arial" w:cs="Arial"/>
+          <w:color w:val="222222"/>
+          <w:sz w:val="20"/>
+          <w:szCs w:val="20"/>
+        </w:rPr>
+        <w:t xml:space="preserve">: </w:t>
+      </w:r>
+      <w:hyperlink r:id="rId47" w:history="1">
         <w:r>
           <w:rPr>
-            <w:rFonts w:ascii="Arial" w:eastAsia="Times New Roman" w:hAnsi="Arial" w:cs="Arial"/>
-            <w:color w:val="1155CC"/>
-            <w:sz w:val="20"/>
-            <w:u w:val="single"/>
+            <w:rStyle w:val="Hyperlink"/>
           </w:rPr>
-          <w:t>http://www.ibm.com/developerworks/library/ws-wsdl/</w:t>
+          <w:t>http://www.programmerinterview.com/index.php/database-sql/find-nth-highest-salary-sql/</w:t>
         </w:r>
       </w:hyperlink>
-    </w:p>
-    <w:p>
-      <w:pPr>
-        <w:pStyle w:val="ListParagraph"/>
-        <w:numPr>
-          <w:ilvl w:val="0"/>
-          <w:numId w:val="5"/>
-        </w:numPr>
-        <w:shd w:val="clear" w:color="auto" w:fill="FFFFFF"/>
-        <w:spacing w:before="120" w:after="120" w:line="360" w:lineRule="auto"/>
-        <w:rPr>
-          <w:rFonts w:ascii="Arial" w:eastAsia="Times New Roman" w:hAnsi="Arial" w:cs="Arial"/>
-          <w:color w:val="222222"/>
-          <w:sz w:val="20"/>
-          <w:szCs w:val="20"/>
-        </w:rPr>
-      </w:pPr>
-      <w:r>
-        <w:rPr>
-          <w:rFonts w:ascii="Arial" w:eastAsia="Times New Roman" w:hAnsi="Arial" w:cs="Arial"/>
-          <w:color w:val="222222"/>
-          <w:sz w:val="20"/>
-          <w:szCs w:val="20"/>
-        </w:rPr>
-        <w:t xml:space="preserve">RPC &amp; Document Style - </w:t>
-      </w:r>
-      <w:hyperlink r:id="rId30" w:history="1">
+      <w:r>
+        <w:rPr>
+          <w:rStyle w:val="Hyperlink"/>
+          <w:u w:val="none"/>
+        </w:rPr>
+        <w:t xml:space="preserve">, </w:t>
+      </w:r>
+      <w:hyperlink r:id="rId48" w:history="1">
         <w:r>
           <w:rPr>
             <w:rStyle w:val="Hyperlink"/>
@@ -1922,145 +2487,19 @@
             <w:sz w:val="20"/>
             <w:szCs w:val="20"/>
           </w:rPr>
-          <w:t>http://java.globinch.com/enterprise-java/web-services/soap-binding-document-rpc-style-web-services-difference/</w:t>
+          <w:t>http://www.dba-oracle.com/t_delete_duplicate_table_rows.htm</w:t>
         </w:r>
       </w:hyperlink>
     </w:p>
     <w:p>
       <w:pPr>
-        <w:pStyle w:val="ListParagraph"/>
-        <w:numPr>
-          <w:ilvl w:val="0"/>
-          <w:numId w:val="5"/>
-        </w:numPr>
-        <w:shd w:val="clear" w:color="auto" w:fill="FFFFFF"/>
-        <w:spacing w:before="120" w:after="120" w:line="360" w:lineRule="auto"/>
-        <w:rPr>
-          <w:rFonts w:ascii="Arial" w:eastAsia="Times New Roman" w:hAnsi="Arial" w:cs="Arial"/>
-          <w:color w:val="222222"/>
-          <w:sz w:val="20"/>
-          <w:szCs w:val="20"/>
-        </w:rPr>
-      </w:pPr>
-      <w:r>
-        <w:rPr>
-          <w:rFonts w:ascii="Arial" w:eastAsia="Times New Roman" w:hAnsi="Arial" w:cs="Arial"/>
-          <w:color w:val="222222"/>
-          <w:sz w:val="20"/>
-          <w:szCs w:val="20"/>
-        </w:rPr>
-        <w:t xml:space="preserve">SOAP &amp; RESTful - </w:t>
-      </w:r>
-      <w:hyperlink r:id="rId31" w:history="1">
-        <w:r>
-          <w:rPr>
-            <w:rStyle w:val="Hyperlink"/>
-            <w:rFonts w:ascii="Arial" w:eastAsia="Times New Roman" w:hAnsi="Arial" w:cs="Arial"/>
-            <w:sz w:val="20"/>
-            <w:szCs w:val="20"/>
-          </w:rPr>
-          <w:t>http://java-success.blogspot.com/2012/02/java-web-services-interview-questions.html</w:t>
-        </w:r>
-      </w:hyperlink>
-      <w:r>
-        <w:rPr>
-          <w:rFonts w:ascii="Arial" w:eastAsia="Times New Roman" w:hAnsi="Arial" w:cs="Arial"/>
-          <w:color w:val="222222"/>
-          <w:sz w:val="20"/>
-          <w:szCs w:val="20"/>
-        </w:rPr>
-        <w:t xml:space="preserve">; </w:t>
-      </w:r>
-      <w:hyperlink r:id="rId32" w:history="1">
-        <w:r>
-          <w:rPr>
-            <w:rStyle w:val="Hyperlink"/>
-            <w:rFonts w:ascii="Arial" w:eastAsia="Times New Roman" w:hAnsi="Arial" w:cs="Arial"/>
-            <w:sz w:val="20"/>
-            <w:szCs w:val="20"/>
-          </w:rPr>
-          <w:t>http://javajeetechnology.weebly.com/webservices-interview-questions.html</w:t>
-        </w:r>
-      </w:hyperlink>
-    </w:p>
-    <w:p>
-      <w:pPr>
-        <w:pStyle w:val="ListParagraph"/>
-        <w:shd w:val="clear" w:color="auto" w:fill="FFFFFF"/>
-        <w:spacing w:before="120" w:after="120" w:line="360" w:lineRule="auto"/>
-        <w:rPr>
-          <w:rFonts w:ascii="Arial" w:eastAsia="Times New Roman" w:hAnsi="Arial" w:cs="Arial"/>
-          <w:color w:val="222222"/>
-          <w:sz w:val="20"/>
-          <w:szCs w:val="20"/>
-        </w:rPr>
-      </w:pPr>
-      <w:hyperlink r:id="rId33" w:history="1">
-        <w:r>
-          <w:rPr>
-            <w:rStyle w:val="Hyperlink"/>
-            <w:rFonts w:ascii="Arial" w:eastAsia="Times New Roman" w:hAnsi="Arial" w:cs="Arial"/>
-            <w:sz w:val="20"/>
-            <w:szCs w:val="20"/>
-          </w:rPr>
-          <w:t>http://connectedcircuits.wordpress.com/2013/02/16/what-to-use-soap-or-rest/</w:t>
-        </w:r>
-      </w:hyperlink>
-    </w:p>
-    <w:p>
-      <w:pPr>
-        <w:pStyle w:val="ListParagraph"/>
-        <w:shd w:val="clear" w:color="auto" w:fill="FFFFFF"/>
-        <w:spacing w:before="120" w:after="120" w:line="360" w:lineRule="auto"/>
-        <w:rPr>
-          <w:rFonts w:ascii="Arial" w:eastAsia="Times New Roman" w:hAnsi="Arial" w:cs="Arial"/>
-          <w:color w:val="222222"/>
-          <w:sz w:val="20"/>
-          <w:szCs w:val="20"/>
-        </w:rPr>
-      </w:pPr>
-      <w:hyperlink r:id="rId34" w:history="1">
-        <w:r>
-          <w:rPr>
-            <w:rStyle w:val="Hyperlink"/>
-            <w:rFonts w:ascii="Arial" w:eastAsia="Times New Roman" w:hAnsi="Arial" w:cs="Arial"/>
-            <w:sz w:val="20"/>
-            <w:szCs w:val="20"/>
-          </w:rPr>
-          <w:t>http://www.restapitutorial.com/lessons/idempotency.html</w:t>
-        </w:r>
-      </w:hyperlink>
-    </w:p>
-    <w:p>
-      <w:pPr>
-        <w:pStyle w:val="ListParagraph"/>
-        <w:shd w:val="clear" w:color="auto" w:fill="FFFFFF"/>
-        <w:spacing w:before="120" w:after="120" w:line="360" w:lineRule="auto"/>
-        <w:rPr>
-          <w:rFonts w:ascii="Arial" w:eastAsia="Times New Roman" w:hAnsi="Arial" w:cs="Arial"/>
-          <w:color w:val="222222"/>
-          <w:sz w:val="20"/>
-          <w:szCs w:val="20"/>
-        </w:rPr>
-      </w:pPr>
-      <w:hyperlink r:id="rId35" w:history="1">
-        <w:r>
-          <w:rPr>
-            <w:rStyle w:val="Hyperlink"/>
-            <w:rFonts w:ascii="Arial" w:eastAsia="Times New Roman" w:hAnsi="Arial" w:cs="Arial"/>
-            <w:sz w:val="20"/>
-            <w:szCs w:val="20"/>
-          </w:rPr>
-          <w:t>http://restcookbook.com/HTTP%20Methods/idempotency/</w:t>
-        </w:r>
-      </w:hyperlink>
-    </w:p>
-    <w:p>
-      <w:pPr>
-        <w:shd w:val="clear" w:color="auto" w:fill="FFFFFF"/>
-        <w:spacing w:before="120" w:after="120" w:line="360" w:lineRule="auto"/>
-        <w:rPr>
-          <w:rStyle w:val="Hyperlink"/>
+        <w:shd w:val="clear" w:color="auto" w:fill="FFFFFF"/>
+        <w:spacing w:before="120" w:after="120" w:line="360" w:lineRule="auto"/>
+        <w:rPr>
+          <w:rFonts w:ascii="Arial" w:eastAsia="Times New Roman" w:hAnsi="Arial" w:cs="Arial"/>
+          <w:color w:val="222222"/>
+          <w:sz w:val="20"/>
+          <w:szCs w:val="20"/>
         </w:rPr>
       </w:pPr>
       <w:r>
@@ -2071,66 +2510,7 @@
           <w:sz w:val="20"/>
           <w:szCs w:val="20"/>
         </w:rPr>
-        <w:t>SQL Interview</w:t>
-      </w:r>
-      <w:r>
-        <w:rPr>
-          <w:rFonts w:ascii="Arial" w:eastAsia="Times New Roman" w:hAnsi="Arial" w:cs="Arial"/>
-          <w:color w:val="222222"/>
-          <w:sz w:val="20"/>
-          <w:szCs w:val="20"/>
-        </w:rPr>
-        <w:t xml:space="preserve">: </w:t>
-      </w:r>
-      <w:hyperlink r:id="rId36" w:history="1">
-        <w:r>
-          <w:rPr>
-            <w:rStyle w:val="Hyperlink"/>
-          </w:rPr>
-          <w:t>http://www.programmerinterview.com/index.php/database-sql/find-nth-highest-salary-sql/</w:t>
-        </w:r>
-      </w:hyperlink>
-    </w:p>
-    <w:p>
-      <w:pPr>
-        <w:shd w:val="clear" w:color="auto" w:fill="FFFFFF"/>
-        <w:spacing w:before="120" w:after="120" w:line="360" w:lineRule="auto"/>
-        <w:rPr>
-          <w:rFonts w:ascii="Arial" w:eastAsia="Times New Roman" w:hAnsi="Arial" w:cs="Arial"/>
-          <w:color w:val="222222"/>
-          <w:sz w:val="20"/>
-          <w:szCs w:val="20"/>
-        </w:rPr>
-      </w:pPr>
-      <w:r>
-        <w:rPr>
-          <w:rFonts w:ascii="Arial" w:eastAsia="Times New Roman" w:hAnsi="Arial" w:cs="Arial"/>
-          <w:color w:val="222222"/>
-          <w:sz w:val="20"/>
-          <w:szCs w:val="20"/>
-        </w:rPr>
-        <w:t>http://www.dba-oracle.com/t_delete_duplicate_table_rows.htm</w:t>
-      </w:r>
-    </w:p>
-    <w:p>
-      <w:pPr>
-        <w:shd w:val="clear" w:color="auto" w:fill="FFFFFF"/>
-        <w:spacing w:before="120" w:after="120" w:line="360" w:lineRule="auto"/>
-        <w:rPr>
-          <w:rFonts w:ascii="Arial" w:eastAsia="Times New Roman" w:hAnsi="Arial" w:cs="Arial"/>
-          <w:color w:val="222222"/>
-          <w:sz w:val="20"/>
-          <w:szCs w:val="20"/>
-        </w:rPr>
-      </w:pPr>
-      <w:r>
-        <w:rPr>
-          <w:rFonts w:ascii="Arial" w:eastAsia="Times New Roman" w:hAnsi="Arial" w:cs="Arial"/>
-          <w:b/>
-          <w:color w:val="222222"/>
-          <w:sz w:val="20"/>
-          <w:szCs w:val="20"/>
-        </w:rPr>
+        <w:lastRenderedPageBreak/>
         <w:t>Hibernate</w:t>
       </w:r>
       <w:r>
@@ -2174,7 +2554,7 @@
           <w:szCs w:val="20"/>
         </w:rPr>
       </w:pPr>
-      <w:hyperlink r:id="rId37" w:history="1">
+      <w:hyperlink r:id="rId49" w:history="1">
         <w:r>
           <w:rPr>
             <w:rStyle w:val="Hyperlink"/>
@@ -2202,7 +2582,7 @@
           <w:szCs w:val="20"/>
         </w:rPr>
       </w:pPr>
-      <w:hyperlink r:id="rId38" w:history="1">
+      <w:hyperlink r:id="rId50" w:history="1">
         <w:r>
           <w:rPr>
             <w:rStyle w:val="Hyperlink"/>
@@ -2331,7 +2711,7 @@
         </w:rPr>
         <w:t xml:space="preserve"> </w:t>
       </w:r>
-      <w:hyperlink r:id="rId39" w:history="1">
+      <w:hyperlink r:id="rId51" w:history="1">
         <w:r>
           <w:rPr>
             <w:rStyle w:val="Hyperlink"/>
@@ -2346,205 +2726,53 @@
     <w:p>
       <w:pPr>
         <w:shd w:val="clear" w:color="auto" w:fill="FFFFFF"/>
-        <w:spacing w:before="120" w:after="120" w:line="360" w:lineRule="auto"/>
-        <w:rPr>
-          <w:rFonts w:ascii="Arial" w:eastAsia="Times New Roman" w:hAnsi="Arial" w:cs="Arial"/>
-          <w:b/>
-          <w:color w:val="222222"/>
-          <w:sz w:val="20"/>
-          <w:szCs w:val="20"/>
-        </w:rPr>
-      </w:pPr>
-      <w:r>
-        <w:rPr>
-          <w:rFonts w:ascii="Arial" w:eastAsia="Times New Roman" w:hAnsi="Arial" w:cs="Arial"/>
-          <w:b/>
-          <w:color w:val="222222"/>
-          <w:sz w:val="20"/>
-          <w:szCs w:val="20"/>
-        </w:rPr>
-        <w:t>Micro Service</w:t>
-      </w:r>
-      <w:r>
-        <w:rPr>
-          <w:rFonts w:ascii="Arial" w:eastAsia="Times New Roman" w:hAnsi="Arial" w:cs="Arial"/>
-          <w:b/>
-          <w:color w:val="222222"/>
-          <w:sz w:val="20"/>
-          <w:szCs w:val="20"/>
-        </w:rPr>
-        <w:t>:</w:t>
-      </w:r>
-    </w:p>
-    <w:p>
-      <w:pPr>
-        <w:pStyle w:val="ListParagraph"/>
-        <w:numPr>
-          <w:ilvl w:val="0"/>
-          <w:numId w:val="8"/>
-        </w:numPr>
-        <w:shd w:val="clear" w:color="auto" w:fill="FFFFFF"/>
         <w:spacing w:before="120" w:after="120" w:line="240" w:lineRule="auto"/>
         <w:rPr>
-          <w:rStyle w:val="Hyperlink"/>
-          <w:rFonts w:ascii="Arial" w:eastAsia="Times New Roman" w:hAnsi="Arial" w:cs="Arial"/>
-          <w:color w:val="222222"/>
-          <w:sz w:val="20"/>
-          <w:szCs w:val="20"/>
-          <w:u w:val="none"/>
-        </w:rPr>
-      </w:pPr>
-      <w:r>
-        <w:rPr>
-          <w:rFonts w:ascii="Arial" w:eastAsia="Times New Roman" w:hAnsi="Arial" w:cs="Arial"/>
-          <w:b/>
-          <w:color w:val="222222"/>
-          <w:sz w:val="20"/>
-          <w:szCs w:val="20"/>
-        </w:rPr>
-        <w:t>Apache Kafka</w:t>
-      </w:r>
-      <w:r>
-        <w:rPr>
-          <w:rFonts w:ascii="Arial" w:eastAsia="Times New Roman" w:hAnsi="Arial" w:cs="Arial"/>
-          <w:color w:val="222222"/>
-          <w:sz w:val="20"/>
-          <w:szCs w:val="20"/>
-        </w:rPr>
-        <w:t xml:space="preserve">: </w:t>
-      </w:r>
-      <w:hyperlink r:id="rId40" w:history="1">
-        <w:r>
-          <w:rPr>
-            <w:rStyle w:val="Hyperlink"/>
-            <w:rFonts w:ascii="Arial" w:eastAsia="Times New Roman" w:hAnsi="Arial" w:cs="Arial"/>
-            <w:sz w:val="20"/>
-            <w:szCs w:val="20"/>
-          </w:rPr>
-          <w:t>https://www.tutorialspoint.com/apache_kafka/index.htm</w:t>
-        </w:r>
-      </w:hyperlink>
-    </w:p>
-    <w:p>
-      <w:pPr>
-        <w:pStyle w:val="ListParagraph"/>
+          <w:rFonts w:ascii="Arial" w:eastAsia="Times New Roman" w:hAnsi="Arial" w:cs="Arial"/>
+          <w:color w:val="222222"/>
+          <w:sz w:val="20"/>
+          <w:szCs w:val="20"/>
+        </w:rPr>
+      </w:pPr>
+    </w:p>
+    <w:p>
+      <w:pPr>
         <w:shd w:val="clear" w:color="auto" w:fill="FFFFFF"/>
         <w:spacing w:before="120" w:after="120" w:line="240" w:lineRule="auto"/>
-        <w:ind w:left="1440" w:firstLine="720"/>
-        <w:rPr>
-          <w:rStyle w:val="Hyperlink"/>
-          <w:rFonts w:ascii="Arial" w:eastAsia="Times New Roman" w:hAnsi="Arial" w:cs="Arial"/>
-          <w:color w:val="222222"/>
-          <w:sz w:val="20"/>
-          <w:szCs w:val="20"/>
-          <w:u w:val="none"/>
-        </w:rPr>
-      </w:pPr>
-      <w:hyperlink r:id="rId41" w:history="1">
-        <w:r>
-          <w:rPr>
-            <w:rStyle w:val="Hyperlink"/>
-            <w:rFonts w:ascii="Arial" w:eastAsia="Times New Roman" w:hAnsi="Arial" w:cs="Arial"/>
-            <w:sz w:val="20"/>
-            <w:szCs w:val="20"/>
-          </w:rPr>
-          <w:t>https://kafka.apache.org/intro.html</w:t>
-        </w:r>
-      </w:hyperlink>
-    </w:p>
-    <w:bookmarkStart w:id="0" w:name="_GoBack"/>
-    <w:bookmarkEnd w:id="0"/>
-    <w:p>
-      <w:pPr>
-        <w:pStyle w:val="ListParagraph"/>
+        <w:rPr>
+          <w:rFonts w:ascii="Arial" w:eastAsia="Times New Roman" w:hAnsi="Arial" w:cs="Arial"/>
+          <w:color w:val="222222"/>
+          <w:sz w:val="20"/>
+          <w:szCs w:val="20"/>
+        </w:rPr>
+      </w:pPr>
+    </w:p>
+    <w:p>
+      <w:pPr>
         <w:shd w:val="clear" w:color="auto" w:fill="FFFFFF"/>
         <w:spacing w:before="120" w:after="120" w:line="240" w:lineRule="auto"/>
-        <w:ind w:left="1440" w:firstLine="720"/>
-        <w:rPr>
-          <w:rFonts w:ascii="Tahoma" w:hAnsi="Tahoma" w:cs="Tahoma"/>
-          <w:color w:val="000000"/>
-          <w:shd w:val="clear" w:color="auto" w:fill="FFFFFF"/>
-        </w:rPr>
-      </w:pPr>
-      <w:r>
-        <w:rPr>
-          <w:rFonts w:ascii="Tahoma" w:hAnsi="Tahoma" w:cs="Tahoma"/>
-          <w:color w:val="000000"/>
-          <w:shd w:val="clear" w:color="auto" w:fill="FFFFFF"/>
-        </w:rPr>
-        <w:fldChar w:fldCharType="begin"/>
-      </w:r>
-      <w:r>
-        <w:rPr>
-          <w:rFonts w:ascii="Tahoma" w:hAnsi="Tahoma" w:cs="Tahoma"/>
-          <w:color w:val="000000"/>
-          <w:shd w:val="clear" w:color="auto" w:fill="FFFFFF"/>
-        </w:rPr>
-        <w:instrText xml:space="preserve"> HYPERLINK "</w:instrText>
-      </w:r>
-      <w:r>
-        <w:rPr>
-          <w:rFonts w:ascii="Tahoma" w:hAnsi="Tahoma" w:cs="Tahoma"/>
-          <w:color w:val="000000"/>
-          <w:shd w:val="clear" w:color="auto" w:fill="FFFFFF"/>
-        </w:rPr>
-        <w:instrText>https://www.slideshare.net/ConfluentInc/microservices-in-the-apache-kafka-ecosystem?next_slideshow=1</w:instrText>
-      </w:r>
-      <w:r>
-        <w:rPr>
-          <w:rFonts w:ascii="Tahoma" w:hAnsi="Tahoma" w:cs="Tahoma"/>
-          <w:color w:val="000000"/>
-          <w:shd w:val="clear" w:color="auto" w:fill="FFFFFF"/>
-        </w:rPr>
-        <w:instrText xml:space="preserve">" </w:instrText>
-      </w:r>
-      <w:r>
-        <w:rPr>
-          <w:rFonts w:ascii="Tahoma" w:hAnsi="Tahoma" w:cs="Tahoma"/>
-          <w:color w:val="000000"/>
-          <w:shd w:val="clear" w:color="auto" w:fill="FFFFFF"/>
-        </w:rPr>
-        <w:fldChar w:fldCharType="separate"/>
-      </w:r>
-      <w:r>
-        <w:rPr>
-          <w:rStyle w:val="Hyperlink"/>
-          <w:rFonts w:ascii="Tahoma" w:hAnsi="Tahoma" w:cs="Tahoma"/>
-          <w:shd w:val="clear" w:color="auto" w:fill="FFFFFF"/>
-        </w:rPr>
-        <w:t>https://www.slideshare.net/ConfluentInc/microservices-in-the-apache-kafka-ecosystem?next_slideshow=1</w:t>
-      </w:r>
-      <w:r>
-        <w:rPr>
-          <w:rFonts w:ascii="Tahoma" w:hAnsi="Tahoma" w:cs="Tahoma"/>
-          <w:color w:val="000000"/>
-          <w:shd w:val="clear" w:color="auto" w:fill="FFFFFF"/>
-        </w:rPr>
-        <w:fldChar w:fldCharType="end"/>
-      </w:r>
-    </w:p>
-    <w:p>
-      <w:pPr>
-        <w:pStyle w:val="ListParagraph"/>
+        <w:rPr>
+          <w:rFonts w:ascii="Arial" w:eastAsia="Times New Roman" w:hAnsi="Arial" w:cs="Arial"/>
+          <w:color w:val="222222"/>
+          <w:sz w:val="20"/>
+          <w:szCs w:val="20"/>
+        </w:rPr>
+      </w:pPr>
+    </w:p>
+    <w:p>
+      <w:pPr>
         <w:shd w:val="clear" w:color="auto" w:fill="FFFFFF"/>
         <w:spacing w:before="120" w:after="120" w:line="240" w:lineRule="auto"/>
         <w:rPr>
-          <w:rStyle w:val="Hyperlink"/>
-          <w:rFonts w:ascii="Arial" w:eastAsia="Times New Roman" w:hAnsi="Arial" w:cs="Arial"/>
-          <w:color w:val="222222"/>
-          <w:sz w:val="20"/>
-          <w:szCs w:val="20"/>
-          <w:u w:val="none"/>
-        </w:rPr>
-      </w:pPr>
-    </w:p>
-    <w:p>
-      <w:pPr>
-        <w:pStyle w:val="ListParagraph"/>
-        <w:numPr>
-          <w:ilvl w:val="0"/>
-          <w:numId w:val="8"/>
-        </w:numPr>
+          <w:rFonts w:ascii="Arial" w:eastAsia="Times New Roman" w:hAnsi="Arial" w:cs="Arial"/>
+          <w:color w:val="222222"/>
+          <w:sz w:val="20"/>
+          <w:szCs w:val="20"/>
+        </w:rPr>
+      </w:pPr>
+    </w:p>
+    <w:p>
+      <w:pPr>
         <w:shd w:val="clear" w:color="auto" w:fill="FFFFFF"/>
         <w:spacing w:before="120" w:after="120" w:line="240" w:lineRule="auto"/>
         <w:rPr>
@@ -2554,255 +2782,708 @@
           <w:szCs w:val="20"/>
         </w:rPr>
       </w:pPr>
+    </w:p>
+    <w:p>
+      <w:pPr>
+        <w:shd w:val="clear" w:color="auto" w:fill="FFFFFF"/>
+        <w:spacing w:before="120" w:after="120" w:line="240" w:lineRule="auto"/>
+        <w:rPr>
+          <w:rFonts w:ascii="Arial" w:eastAsia="Times New Roman" w:hAnsi="Arial" w:cs="Arial"/>
+          <w:color w:val="222222"/>
+          <w:sz w:val="20"/>
+          <w:szCs w:val="20"/>
+        </w:rPr>
+      </w:pPr>
+    </w:p>
+    <w:p>
+      <w:pPr>
+        <w:shd w:val="clear" w:color="auto" w:fill="FFFFFF"/>
+        <w:spacing w:before="120" w:after="120" w:line="240" w:lineRule="auto"/>
+        <w:rPr>
+          <w:rFonts w:ascii="Arial" w:eastAsia="Times New Roman" w:hAnsi="Arial" w:cs="Arial"/>
+          <w:color w:val="222222"/>
+          <w:sz w:val="20"/>
+          <w:szCs w:val="20"/>
+        </w:rPr>
+      </w:pPr>
+    </w:p>
+    <w:p>
+      <w:pPr>
+        <w:shd w:val="clear" w:color="auto" w:fill="FFFFFF"/>
+        <w:spacing w:before="120" w:after="120" w:line="240" w:lineRule="auto"/>
+        <w:rPr>
+          <w:rFonts w:ascii="Arial" w:eastAsia="Times New Roman" w:hAnsi="Arial" w:cs="Arial"/>
+          <w:color w:val="222222"/>
+          <w:sz w:val="20"/>
+          <w:szCs w:val="20"/>
+        </w:rPr>
+      </w:pPr>
+    </w:p>
+    <w:p>
+      <w:pPr>
+        <w:shd w:val="clear" w:color="auto" w:fill="FFFFFF"/>
+        <w:spacing w:before="120" w:after="120" w:line="240" w:lineRule="auto"/>
+        <w:rPr>
+          <w:rFonts w:ascii="Arial" w:eastAsia="Times New Roman" w:hAnsi="Arial" w:cs="Arial"/>
+          <w:color w:val="222222"/>
+          <w:sz w:val="20"/>
+          <w:szCs w:val="20"/>
+        </w:rPr>
+      </w:pPr>
+    </w:p>
+    <w:p>
+      <w:pPr>
+        <w:shd w:val="clear" w:color="auto" w:fill="FFFFFF"/>
+        <w:spacing w:before="120" w:after="120" w:line="240" w:lineRule="auto"/>
+        <w:rPr>
+          <w:rFonts w:ascii="Arial" w:eastAsia="Times New Roman" w:hAnsi="Arial" w:cs="Arial"/>
+          <w:color w:val="222222"/>
+          <w:sz w:val="20"/>
+          <w:szCs w:val="20"/>
+        </w:rPr>
+      </w:pPr>
+    </w:p>
+    <w:p>
+      <w:pPr>
+        <w:shd w:val="clear" w:color="auto" w:fill="FFFFFF"/>
+        <w:spacing w:before="120" w:after="120" w:line="240" w:lineRule="auto"/>
+        <w:rPr>
+          <w:rFonts w:ascii="Arial" w:eastAsia="Times New Roman" w:hAnsi="Arial" w:cs="Arial"/>
+          <w:color w:val="222222"/>
+          <w:sz w:val="20"/>
+          <w:szCs w:val="20"/>
+        </w:rPr>
+      </w:pPr>
+    </w:p>
+    <w:p>
+      <w:pPr>
+        <w:shd w:val="clear" w:color="auto" w:fill="FFFFFF"/>
+        <w:spacing w:before="120" w:after="120" w:line="240" w:lineRule="auto"/>
+        <w:rPr>
+          <w:rFonts w:ascii="Arial" w:eastAsia="Times New Roman" w:hAnsi="Arial" w:cs="Arial"/>
+          <w:color w:val="222222"/>
+          <w:sz w:val="20"/>
+          <w:szCs w:val="20"/>
+        </w:rPr>
+      </w:pPr>
+    </w:p>
+    <w:p>
+      <w:pPr>
+        <w:shd w:val="clear" w:color="auto" w:fill="FFFFFF"/>
+        <w:spacing w:before="120" w:after="120" w:line="240" w:lineRule="auto"/>
+        <w:rPr>
+          <w:rFonts w:ascii="Arial" w:eastAsia="Times New Roman" w:hAnsi="Arial" w:cs="Arial"/>
+          <w:color w:val="222222"/>
+          <w:sz w:val="20"/>
+          <w:szCs w:val="20"/>
+        </w:rPr>
+      </w:pPr>
+    </w:p>
+    <w:p>
+      <w:pPr>
+        <w:shd w:val="clear" w:color="auto" w:fill="FFFFFF"/>
+        <w:spacing w:before="120" w:after="120" w:line="240" w:lineRule="auto"/>
+        <w:rPr>
+          <w:rFonts w:ascii="Arial" w:eastAsia="Times New Roman" w:hAnsi="Arial" w:cs="Arial"/>
+          <w:color w:val="222222"/>
+          <w:sz w:val="20"/>
+          <w:szCs w:val="20"/>
+        </w:rPr>
+      </w:pPr>
+    </w:p>
+    <w:p>
+      <w:pPr>
+        <w:shd w:val="clear" w:color="auto" w:fill="FFFFFF"/>
+        <w:spacing w:before="120" w:after="120" w:line="240" w:lineRule="auto"/>
+        <w:rPr>
+          <w:rFonts w:ascii="Arial" w:eastAsia="Times New Roman" w:hAnsi="Arial" w:cs="Arial"/>
+          <w:color w:val="222222"/>
+          <w:sz w:val="20"/>
+          <w:szCs w:val="20"/>
+        </w:rPr>
+      </w:pPr>
+    </w:p>
+    <w:p>
+      <w:pPr>
+        <w:shd w:val="clear" w:color="auto" w:fill="FFFFFF"/>
+        <w:spacing w:before="120" w:after="120" w:line="240" w:lineRule="auto"/>
+        <w:rPr>
+          <w:rFonts w:ascii="Arial" w:eastAsia="Times New Roman" w:hAnsi="Arial" w:cs="Arial"/>
+          <w:color w:val="222222"/>
+          <w:sz w:val="20"/>
+          <w:szCs w:val="20"/>
+        </w:rPr>
+      </w:pPr>
+    </w:p>
+    <w:p>
+      <w:pPr>
+        <w:shd w:val="clear" w:color="auto" w:fill="FFFFFF"/>
+        <w:spacing w:before="120" w:after="120" w:line="240" w:lineRule="auto"/>
+        <w:rPr>
+          <w:rFonts w:ascii="Arial" w:eastAsia="Times New Roman" w:hAnsi="Arial" w:cs="Arial"/>
+          <w:color w:val="222222"/>
+          <w:sz w:val="20"/>
+          <w:szCs w:val="20"/>
+        </w:rPr>
+      </w:pPr>
+      <w:bookmarkStart w:id="0" w:name="_GoBack"/>
+      <w:bookmarkEnd w:id="0"/>
+    </w:p>
+    <w:p>
+      <w:pPr>
+        <w:shd w:val="clear" w:color="auto" w:fill="FFFFFF"/>
+        <w:spacing w:before="120" w:after="120" w:line="240" w:lineRule="auto"/>
+        <w:rPr>
+          <w:rFonts w:ascii="Arial" w:eastAsia="Times New Roman" w:hAnsi="Arial" w:cs="Arial"/>
+          <w:color w:val="222222"/>
+          <w:sz w:val="20"/>
+          <w:szCs w:val="20"/>
+        </w:rPr>
+      </w:pPr>
+    </w:p>
+    <w:p>
+      <w:pPr>
+        <w:shd w:val="clear" w:color="auto" w:fill="FFFFFF"/>
+        <w:spacing w:before="120" w:after="120" w:line="240" w:lineRule="auto"/>
+        <w:rPr>
+          <w:rFonts w:ascii="Arial" w:eastAsia="Times New Roman" w:hAnsi="Arial" w:cs="Arial"/>
+          <w:color w:val="222222"/>
+          <w:sz w:val="20"/>
+          <w:szCs w:val="20"/>
+        </w:rPr>
+      </w:pPr>
+    </w:p>
+    <w:p>
+      <w:pPr>
+        <w:pStyle w:val="PlainText"/>
+        <w:rPr>
+          <w:rFonts w:ascii="Courier New" w:hAnsi="Courier New" w:cs="Courier New"/>
+        </w:rPr>
+      </w:pPr>
+      <w:r>
+        <w:rPr>
+          <w:rFonts w:ascii="Courier New" w:hAnsi="Courier New" w:cs="Courier New"/>
+        </w:rPr>
+        <w:lastRenderedPageBreak/>
+        <w:t>Find below sample question which I remember; if you come across new questions please do share.</w:t>
+      </w:r>
+    </w:p>
+    <w:p>
+      <w:pPr>
+        <w:pStyle w:val="PlainText"/>
+        <w:rPr>
+          <w:rFonts w:ascii="Courier New" w:hAnsi="Courier New" w:cs="Courier New"/>
+        </w:rPr>
+      </w:pPr>
+    </w:p>
+    <w:p>
+      <w:pPr>
+        <w:pStyle w:val="PlainText"/>
+        <w:rPr>
+          <w:rFonts w:ascii="Courier New" w:hAnsi="Courier New" w:cs="Courier New"/>
+        </w:rPr>
+      </w:pPr>
+      <w:r>
+        <w:rPr>
+          <w:rFonts w:ascii="Courier New" w:hAnsi="Courier New" w:cs="Courier New"/>
+        </w:rPr>
+        <w:t xml:space="preserve">1) String [Optimum Code - Big O notation] </w:t>
+      </w:r>
+    </w:p>
+    <w:p>
+      <w:pPr>
+        <w:pStyle w:val="PlainText"/>
+        <w:rPr>
+          <w:rFonts w:ascii="Courier New" w:hAnsi="Courier New" w:cs="Courier New"/>
+        </w:rPr>
+      </w:pPr>
+      <w:r>
+        <w:rPr>
+          <w:rFonts w:ascii="Courier New" w:hAnsi="Courier New" w:cs="Courier New"/>
+        </w:rPr>
+        <w:t xml:space="preserve">        - Program to identify whether 2 string are Anagram</w:t>
+      </w:r>
+    </w:p>
+    <w:p>
+      <w:pPr>
+        <w:pStyle w:val="PlainText"/>
+        <w:rPr>
+          <w:rFonts w:ascii="Courier New" w:hAnsi="Courier New" w:cs="Courier New"/>
+        </w:rPr>
+      </w:pPr>
+      <w:r>
+        <w:rPr>
+          <w:rFonts w:ascii="Courier New" w:hAnsi="Courier New" w:cs="Courier New"/>
+        </w:rPr>
+        <w:t xml:space="preserve">        - Program to generate Anagram for given string</w:t>
+      </w:r>
+    </w:p>
+    <w:p>
+      <w:pPr>
+        <w:pStyle w:val="PlainText"/>
+        <w:rPr>
+          <w:rFonts w:ascii="Courier New" w:hAnsi="Courier New" w:cs="Courier New"/>
+        </w:rPr>
+      </w:pPr>
+      <w:r>
+        <w:rPr>
+          <w:rFonts w:ascii="Courier New" w:hAnsi="Courier New" w:cs="Courier New"/>
+        </w:rPr>
+        <w:t xml:space="preserve">        - Program to print character count for give string (optimized code)</w:t>
+      </w:r>
+    </w:p>
+    <w:p>
+      <w:pPr>
+        <w:pStyle w:val="PlainText"/>
+        <w:rPr>
+          <w:rFonts w:ascii="Courier New" w:hAnsi="Courier New" w:cs="Courier New"/>
+        </w:rPr>
+      </w:pPr>
+      <w:r>
+        <w:rPr>
+          <w:rFonts w:ascii="Courier New" w:hAnsi="Courier New" w:cs="Courier New"/>
+        </w:rPr>
+        <w:t xml:space="preserve">        - Given a string consists of different types of brackets, write a function to determine the string is balanced. For example, " ([])" and "</w:t>
+      </w:r>
+      <w:proofErr w:type="gramStart"/>
+      <w:r>
+        <w:rPr>
+          <w:rFonts w:ascii="Courier New" w:hAnsi="Courier New" w:cs="Courier New"/>
+        </w:rPr>
+        <w:t>[]{</w:t>
+      </w:r>
+      <w:proofErr w:type="gramEnd"/>
+      <w:r>
+        <w:rPr>
+          <w:rFonts w:ascii="Courier New" w:hAnsi="Courier New" w:cs="Courier New"/>
+        </w:rPr>
+        <w:t>}" are balanced but "([)]" and "](){" are not</w:t>
+      </w:r>
+    </w:p>
+    <w:p>
+      <w:pPr>
+        <w:pStyle w:val="PlainText"/>
+        <w:rPr>
+          <w:rFonts w:ascii="Courier New" w:hAnsi="Courier New" w:cs="Courier New"/>
+        </w:rPr>
+      </w:pPr>
+      <w:r>
+        <w:rPr>
+          <w:rFonts w:ascii="Courier New" w:hAnsi="Courier New" w:cs="Courier New"/>
+        </w:rPr>
+        <w:t xml:space="preserve">        - Program to generate Run length encoder for given string (</w:t>
+      </w:r>
+      <w:proofErr w:type="gramStart"/>
+      <w:r>
+        <w:rPr>
+          <w:rFonts w:ascii="Courier New" w:hAnsi="Courier New" w:cs="Courier New"/>
+        </w:rPr>
+        <w:t>Example :</w:t>
+      </w:r>
+      <w:proofErr w:type="gramEnd"/>
+      <w:r>
+        <w:rPr>
+          <w:rFonts w:ascii="Courier New" w:hAnsi="Courier New" w:cs="Courier New"/>
+        </w:rPr>
+        <w:t xml:space="preserve"> </w:t>
+      </w:r>
       <w:proofErr w:type="spellStart"/>
       <w:r>
         <w:rPr>
-          <w:rFonts w:ascii="Arial" w:eastAsia="Times New Roman" w:hAnsi="Arial" w:cs="Arial"/>
-          <w:b/>
-          <w:color w:val="222222"/>
-          <w:sz w:val="20"/>
-          <w:szCs w:val="20"/>
-        </w:rPr>
-        <w:t>Akka</w:t>
+          <w:rFonts w:ascii="Courier New" w:hAnsi="Courier New" w:cs="Courier New"/>
+        </w:rPr>
+        <w:t>aabeeeesefrfffff</w:t>
       </w:r>
       <w:proofErr w:type="spellEnd"/>
       <w:r>
         <w:rPr>
-          <w:rFonts w:ascii="Arial" w:eastAsia="Times New Roman" w:hAnsi="Arial" w:cs="Arial"/>
-          <w:b/>
-          <w:color w:val="222222"/>
-          <w:sz w:val="20"/>
-          <w:szCs w:val="20"/>
-        </w:rPr>
-        <w:t>:</w:t>
-      </w:r>
-      <w:r>
-        <w:rPr>
-          <w:rFonts w:ascii="Arial" w:eastAsia="Times New Roman" w:hAnsi="Arial" w:cs="Arial"/>
-          <w:color w:val="222222"/>
-          <w:sz w:val="20"/>
-          <w:szCs w:val="20"/>
-        </w:rPr>
-        <w:t xml:space="preserve"> </w:t>
-      </w:r>
-      <w:hyperlink r:id="rId42" w:history="1">
-        <w:r>
-          <w:rPr>
-            <w:rStyle w:val="Hyperlink"/>
-            <w:rFonts w:ascii="Arial" w:eastAsia="Times New Roman" w:hAnsi="Arial" w:cs="Arial"/>
-            <w:sz w:val="20"/>
-            <w:szCs w:val="20"/>
-          </w:rPr>
-          <w:t>https://akka.io/docs/</w:t>
-        </w:r>
-      </w:hyperlink>
-    </w:p>
-    <w:p>
-      <w:pPr>
-        <w:shd w:val="clear" w:color="auto" w:fill="FFFFFF"/>
-        <w:spacing w:before="120" w:after="120" w:line="240" w:lineRule="auto"/>
-        <w:ind w:left="720" w:firstLine="720"/>
-        <w:rPr>
-          <w:rFonts w:ascii="Arial" w:eastAsia="Times New Roman" w:hAnsi="Arial" w:cs="Arial"/>
-          <w:color w:val="222222"/>
-          <w:sz w:val="20"/>
-          <w:szCs w:val="20"/>
-        </w:rPr>
-      </w:pPr>
-      <w:hyperlink r:id="rId43" w:history="1">
-        <w:r>
-          <w:rPr>
-            <w:rStyle w:val="Hyperlink"/>
-            <w:rFonts w:ascii="Arial" w:eastAsia="Times New Roman" w:hAnsi="Arial" w:cs="Arial"/>
-            <w:sz w:val="20"/>
-            <w:szCs w:val="20"/>
-          </w:rPr>
-          <w:t>https://www.slideshare.net/sap1ens/akka-microservices-architecture-and-design</w:t>
-        </w:r>
-      </w:hyperlink>
-    </w:p>
-    <w:p>
-      <w:pPr>
-        <w:shd w:val="clear" w:color="auto" w:fill="FFFFFF"/>
-        <w:spacing w:before="120" w:after="120" w:line="240" w:lineRule="auto"/>
-        <w:rPr>
-          <w:rFonts w:ascii="Arial" w:eastAsia="Times New Roman" w:hAnsi="Arial" w:cs="Arial"/>
-          <w:color w:val="222222"/>
-          <w:sz w:val="20"/>
-          <w:szCs w:val="20"/>
-        </w:rPr>
-      </w:pPr>
-    </w:p>
-    <w:p>
-      <w:pPr>
-        <w:shd w:val="clear" w:color="auto" w:fill="FFFFFF"/>
-        <w:spacing w:before="120" w:after="120" w:line="240" w:lineRule="auto"/>
-        <w:rPr>
-          <w:rFonts w:ascii="Arial" w:eastAsia="Times New Roman" w:hAnsi="Arial" w:cs="Arial"/>
-          <w:color w:val="222222"/>
-          <w:sz w:val="20"/>
-          <w:szCs w:val="20"/>
-        </w:rPr>
-      </w:pPr>
-    </w:p>
-    <w:p>
-      <w:pPr>
-        <w:shd w:val="clear" w:color="auto" w:fill="FFFFFF"/>
-        <w:spacing w:before="120" w:after="120" w:line="240" w:lineRule="auto"/>
-        <w:rPr>
-          <w:rFonts w:ascii="Arial" w:eastAsia="Times New Roman" w:hAnsi="Arial" w:cs="Arial"/>
-          <w:color w:val="222222"/>
-          <w:sz w:val="20"/>
-          <w:szCs w:val="20"/>
-        </w:rPr>
-      </w:pPr>
-    </w:p>
-    <w:p>
-      <w:pPr>
-        <w:pStyle w:val="PlainText"/>
-        <w:rPr>
-          <w:rFonts w:ascii="Courier New" w:hAnsi="Courier New" w:cs="Courier New"/>
-        </w:rPr>
-      </w:pPr>
-      <w:r>
-        <w:rPr>
-          <w:rFonts w:ascii="Courier New" w:hAnsi="Courier New" w:cs="Courier New"/>
-        </w:rPr>
-        <w:t>Find below sample question which I remember; if you come across new questions please do share.</w:t>
-      </w:r>
-    </w:p>
-    <w:p>
-      <w:pPr>
-        <w:pStyle w:val="PlainText"/>
-        <w:rPr>
-          <w:rFonts w:ascii="Courier New" w:hAnsi="Courier New" w:cs="Courier New"/>
-        </w:rPr>
-      </w:pPr>
-    </w:p>
-    <w:p>
-      <w:pPr>
-        <w:pStyle w:val="PlainText"/>
-        <w:rPr>
-          <w:rFonts w:ascii="Courier New" w:hAnsi="Courier New" w:cs="Courier New"/>
-        </w:rPr>
-      </w:pPr>
-      <w:r>
-        <w:rPr>
-          <w:rFonts w:ascii="Courier New" w:hAnsi="Courier New" w:cs="Courier New"/>
-        </w:rPr>
-        <w:t xml:space="preserve">1) String [Optimum Code - Big O notation] </w:t>
-      </w:r>
-    </w:p>
-    <w:p>
-      <w:pPr>
-        <w:pStyle w:val="PlainText"/>
-        <w:rPr>
-          <w:rFonts w:ascii="Courier New" w:hAnsi="Courier New" w:cs="Courier New"/>
-        </w:rPr>
-      </w:pPr>
-      <w:r>
-        <w:rPr>
-          <w:rFonts w:ascii="Courier New" w:hAnsi="Courier New" w:cs="Courier New"/>
-        </w:rPr>
-        <w:t xml:space="preserve">        - Program to identify whether 2 string are Anagram</w:t>
-      </w:r>
-    </w:p>
-    <w:p>
-      <w:pPr>
-        <w:pStyle w:val="PlainText"/>
-        <w:rPr>
-          <w:rFonts w:ascii="Courier New" w:hAnsi="Courier New" w:cs="Courier New"/>
-        </w:rPr>
-      </w:pPr>
-      <w:r>
-        <w:rPr>
-          <w:rFonts w:ascii="Courier New" w:hAnsi="Courier New" w:cs="Courier New"/>
-        </w:rPr>
-        <w:t xml:space="preserve">        - Program to generate Anagram for given string</w:t>
-      </w:r>
-    </w:p>
-    <w:p>
-      <w:pPr>
-        <w:pStyle w:val="PlainText"/>
-        <w:rPr>
-          <w:rFonts w:ascii="Courier New" w:hAnsi="Courier New" w:cs="Courier New"/>
-        </w:rPr>
-      </w:pPr>
-      <w:r>
-        <w:rPr>
-          <w:rFonts w:ascii="Courier New" w:hAnsi="Courier New" w:cs="Courier New"/>
-        </w:rPr>
-        <w:t xml:space="preserve">        - Program to print character count for give string (optimized code)</w:t>
-      </w:r>
-    </w:p>
-    <w:p>
-      <w:pPr>
-        <w:pStyle w:val="PlainText"/>
-        <w:rPr>
-          <w:rFonts w:ascii="Courier New" w:hAnsi="Courier New" w:cs="Courier New"/>
-        </w:rPr>
-      </w:pPr>
-      <w:r>
-        <w:rPr>
-          <w:rFonts w:ascii="Courier New" w:hAnsi="Courier New" w:cs="Courier New"/>
-        </w:rPr>
-        <w:t xml:space="preserve">        - Given a string consists of different types of brackets, write a function to determine the string is balanced. For example, " ([])" and "</w:t>
+          <w:rFonts w:ascii="Courier New" w:hAnsi="Courier New" w:cs="Courier New"/>
+        </w:rPr>
+        <w:t>)</w:t>
+      </w:r>
+    </w:p>
+    <w:p>
+      <w:pPr>
+        <w:pStyle w:val="PlainText"/>
+        <w:rPr>
+          <w:rFonts w:ascii="Courier New" w:hAnsi="Courier New" w:cs="Courier New"/>
+        </w:rPr>
+      </w:pPr>
+      <w:r>
+        <w:rPr>
+          <w:rFonts w:ascii="Courier New" w:hAnsi="Courier New" w:cs="Courier New"/>
+        </w:rPr>
+        <w:t xml:space="preserve">        - Difference between </w:t>
+      </w:r>
+      <w:proofErr w:type="spellStart"/>
+      <w:r>
+        <w:rPr>
+          <w:rFonts w:ascii="Courier New" w:hAnsi="Courier New" w:cs="Courier New"/>
+        </w:rPr>
+        <w:t>InstanceOf</w:t>
+      </w:r>
+      <w:proofErr w:type="spellEnd"/>
+      <w:r>
+        <w:rPr>
+          <w:rFonts w:ascii="Courier New" w:hAnsi="Courier New" w:cs="Courier New"/>
+        </w:rPr>
+        <w:t xml:space="preserve"> and </w:t>
+      </w:r>
+      <w:proofErr w:type="spellStart"/>
+      <w:r>
+        <w:rPr>
+          <w:rFonts w:ascii="Courier New" w:hAnsi="Courier New" w:cs="Courier New"/>
+        </w:rPr>
+        <w:t>getClass</w:t>
+      </w:r>
+      <w:proofErr w:type="spellEnd"/>
+    </w:p>
+    <w:p>
+      <w:pPr>
+        <w:pStyle w:val="PlainText"/>
+        <w:rPr>
+          <w:rFonts w:ascii="Courier New" w:hAnsi="Courier New" w:cs="Courier New"/>
+        </w:rPr>
+      </w:pPr>
+      <w:r>
+        <w:rPr>
+          <w:rFonts w:ascii="Courier New" w:hAnsi="Courier New" w:cs="Courier New"/>
+        </w:rPr>
+        <w:t xml:space="preserve">        - Design an algorithm and write code to remove the duplicate characters in a string without using any additional buffer. </w:t>
+      </w:r>
+    </w:p>
+    <w:p>
+      <w:pPr>
+        <w:pStyle w:val="PlainText"/>
+        <w:rPr>
+          <w:rFonts w:ascii="Courier New" w:hAnsi="Courier New" w:cs="Courier New"/>
+        </w:rPr>
+      </w:pPr>
+      <w:r>
+        <w:rPr>
+          <w:rFonts w:ascii="Courier New" w:hAnsi="Courier New" w:cs="Courier New"/>
+        </w:rPr>
+        <w:t xml:space="preserve">        - Implement </w:t>
+      </w:r>
+      <w:proofErr w:type="spellStart"/>
+      <w:r>
+        <w:rPr>
+          <w:rFonts w:ascii="Courier New" w:hAnsi="Courier New" w:cs="Courier New"/>
+        </w:rPr>
+        <w:t>indexOf</w:t>
+      </w:r>
+      <w:proofErr w:type="spellEnd"/>
+      <w:r>
+        <w:rPr>
+          <w:rFonts w:ascii="Courier New" w:hAnsi="Courier New" w:cs="Courier New"/>
+        </w:rPr>
+        <w:t>, identify first duplicate value in given string, identify first non duplicate value in given string</w:t>
+      </w:r>
+    </w:p>
+    <w:p>
+      <w:pPr>
+        <w:pStyle w:val="PlainText"/>
+        <w:rPr>
+          <w:rFonts w:ascii="Courier New" w:hAnsi="Courier New" w:cs="Courier New"/>
+        </w:rPr>
+      </w:pPr>
+    </w:p>
+    <w:p>
+      <w:pPr>
+        <w:pStyle w:val="PlainText"/>
+        <w:rPr>
+          <w:rFonts w:ascii="Courier New" w:hAnsi="Courier New" w:cs="Courier New"/>
+        </w:rPr>
+      </w:pPr>
+      <w:r>
+        <w:rPr>
+          <w:rFonts w:ascii="Courier New" w:hAnsi="Courier New" w:cs="Courier New"/>
+        </w:rPr>
+        <w:t>2) Binary Tree / Binary Search tree</w:t>
+      </w:r>
+    </w:p>
+    <w:p>
+      <w:pPr>
+        <w:pStyle w:val="PlainText"/>
+        <w:rPr>
+          <w:rFonts w:ascii="Courier New" w:hAnsi="Courier New" w:cs="Courier New"/>
+        </w:rPr>
+      </w:pPr>
+      <w:r>
+        <w:rPr>
+          <w:rFonts w:ascii="Courier New" w:hAnsi="Courier New" w:cs="Courier New"/>
+        </w:rPr>
+        <w:t xml:space="preserve">       - Implement a function to check if a tree is balanced</w:t>
+      </w:r>
+    </w:p>
+    <w:p>
+      <w:pPr>
+        <w:pStyle w:val="PlainText"/>
+        <w:rPr>
+          <w:rFonts w:ascii="Courier New" w:hAnsi="Courier New" w:cs="Courier New"/>
+        </w:rPr>
+      </w:pPr>
+      <w:r>
+        <w:rPr>
+          <w:rFonts w:ascii="Courier New" w:hAnsi="Courier New" w:cs="Courier New"/>
+        </w:rPr>
+        <w:t xml:space="preserve">       - Write function to print Kth smallest node</w:t>
+      </w:r>
+    </w:p>
+    <w:p>
+      <w:pPr>
+        <w:pStyle w:val="PlainText"/>
+        <w:rPr>
+          <w:rFonts w:ascii="Courier New" w:hAnsi="Courier New" w:cs="Courier New"/>
+        </w:rPr>
+      </w:pPr>
+      <w:r>
+        <w:rPr>
+          <w:rFonts w:ascii="Courier New" w:hAnsi="Courier New" w:cs="Courier New"/>
+        </w:rPr>
+        <w:t xml:space="preserve">       - Write function to identify Lowest Common Ancestor</w:t>
+      </w:r>
+    </w:p>
+    <w:p>
+      <w:pPr>
+        <w:pStyle w:val="PlainText"/>
+        <w:rPr>
+          <w:rFonts w:ascii="Courier New" w:hAnsi="Courier New" w:cs="Courier New"/>
+        </w:rPr>
+      </w:pPr>
+      <w:r>
+        <w:rPr>
+          <w:rFonts w:ascii="Courier New" w:hAnsi="Courier New" w:cs="Courier New"/>
+        </w:rPr>
+        <w:t xml:space="preserve">       - Write a program to 2 binary tree are identical</w:t>
+      </w:r>
+    </w:p>
+    <w:p>
+      <w:pPr>
+        <w:pStyle w:val="PlainText"/>
+        <w:rPr>
+          <w:rFonts w:ascii="Courier New" w:hAnsi="Courier New" w:cs="Courier New"/>
+        </w:rPr>
+      </w:pPr>
+      <w:r>
+        <w:rPr>
+          <w:rFonts w:ascii="Courier New" w:hAnsi="Courier New" w:cs="Courier New"/>
+        </w:rPr>
+        <w:t xml:space="preserve">       - Given a tree and a sum, determine if the tree has a root-to-leaf path such that adding up all the values along the path equals the given sum</w:t>
+      </w:r>
+    </w:p>
+    <w:p>
+      <w:pPr>
+        <w:pStyle w:val="PlainText"/>
+        <w:rPr>
+          <w:rFonts w:ascii="Courier New" w:hAnsi="Courier New" w:cs="Courier New"/>
+        </w:rPr>
+      </w:pPr>
+    </w:p>
+    <w:p>
+      <w:pPr>
+        <w:pStyle w:val="PlainText"/>
+        <w:rPr>
+          <w:rFonts w:ascii="Courier New" w:hAnsi="Courier New" w:cs="Courier New"/>
+        </w:rPr>
+      </w:pPr>
+      <w:r>
+        <w:rPr>
+          <w:rFonts w:ascii="Courier New" w:hAnsi="Courier New" w:cs="Courier New"/>
+        </w:rPr>
+        <w:t>3) Thread</w:t>
+      </w:r>
+    </w:p>
+    <w:p>
+      <w:pPr>
+        <w:pStyle w:val="PlainText"/>
+        <w:rPr>
+          <w:rFonts w:ascii="Courier New" w:hAnsi="Courier New" w:cs="Courier New"/>
+        </w:rPr>
+      </w:pPr>
+      <w:r>
+        <w:rPr>
+          <w:rFonts w:ascii="Courier New" w:hAnsi="Courier New" w:cs="Courier New"/>
+        </w:rPr>
+        <w:t xml:space="preserve">        - Explain Life cycle, dead lock, concurrent scenario</w:t>
+      </w:r>
+    </w:p>
+    <w:p>
+      <w:pPr>
+        <w:pStyle w:val="PlainText"/>
+        <w:rPr>
+          <w:rFonts w:ascii="Courier New" w:hAnsi="Courier New" w:cs="Courier New"/>
+        </w:rPr>
+      </w:pPr>
+      <w:r>
+        <w:rPr>
+          <w:rFonts w:ascii="Courier New" w:hAnsi="Courier New" w:cs="Courier New"/>
+        </w:rPr>
+        <w:t xml:space="preserve">        - Program on </w:t>
       </w:r>
       <w:proofErr w:type="gramStart"/>
       <w:r>
         <w:rPr>
           <w:rFonts w:ascii="Courier New" w:hAnsi="Courier New" w:cs="Courier New"/>
         </w:rPr>
-        <w:t>[]{</w:t>
+        <w:t>thread :</w:t>
       </w:r>
       <w:proofErr w:type="gramEnd"/>
       <w:r>
         <w:rPr>
           <w:rFonts w:ascii="Courier New" w:hAnsi="Courier New" w:cs="Courier New"/>
         </w:rPr>
-        <w:t>}" are balanced but "([)]" and "](){" are not</w:t>
-      </w:r>
-    </w:p>
-    <w:p>
-      <w:pPr>
-        <w:pStyle w:val="PlainText"/>
-        <w:rPr>
-          <w:rFonts w:ascii="Courier New" w:hAnsi="Courier New" w:cs="Courier New"/>
-        </w:rPr>
-      </w:pPr>
-      <w:r>
-        <w:rPr>
-          <w:rFonts w:ascii="Courier New" w:hAnsi="Courier New" w:cs="Courier New"/>
-        </w:rPr>
-        <w:t xml:space="preserve">        - Program to generate Run length encoder for given string (</w:t>
+        <w:t xml:space="preserve"> complete life cycle based on scenario (multi thread)</w:t>
+      </w:r>
+    </w:p>
+    <w:p>
+      <w:pPr>
+        <w:pStyle w:val="PlainText"/>
+        <w:rPr>
+          <w:rFonts w:ascii="Courier New" w:hAnsi="Courier New" w:cs="Courier New"/>
+        </w:rPr>
+      </w:pPr>
+      <w:r>
+        <w:rPr>
+          <w:rFonts w:ascii="Courier New" w:hAnsi="Courier New" w:cs="Courier New"/>
+        </w:rPr>
+        <w:t xml:space="preserve">        - Program on dead lock</w:t>
+      </w:r>
+    </w:p>
+    <w:p>
+      <w:pPr>
+        <w:pStyle w:val="PlainText"/>
+        <w:rPr>
+          <w:rFonts w:ascii="Courier New" w:hAnsi="Courier New" w:cs="Courier New"/>
+        </w:rPr>
+      </w:pPr>
+      <w:r>
+        <w:rPr>
+          <w:rFonts w:ascii="Courier New" w:hAnsi="Courier New" w:cs="Courier New"/>
+        </w:rPr>
+        <w:t xml:space="preserve">        - Concentrate more on synchronized method/block, when to add </w:t>
       </w:r>
       <w:proofErr w:type="gramStart"/>
       <w:r>
         <w:rPr>
           <w:rFonts w:ascii="Courier New" w:hAnsi="Courier New" w:cs="Courier New"/>
         </w:rPr>
-        <w:t>Example :</w:t>
+        <w:t>wait(</w:t>
       </w:r>
       <w:proofErr w:type="gramEnd"/>
       <w:r>
         <w:rPr>
           <w:rFonts w:ascii="Courier New" w:hAnsi="Courier New" w:cs="Courier New"/>
         </w:rPr>
-        <w:t xml:space="preserve"> </w:t>
+        <w:t xml:space="preserve">) or </w:t>
       </w:r>
       <w:proofErr w:type="spellStart"/>
       <w:r>
         <w:rPr>
           <w:rFonts w:ascii="Courier New" w:hAnsi="Courier New" w:cs="Courier New"/>
         </w:rPr>
-        <w:t>aabeeeesefrfffff</w:t>
+        <w:t>notifyall</w:t>
       </w:r>
       <w:proofErr w:type="spellEnd"/>
       <w:r>
         <w:rPr>
           <w:rFonts w:ascii="Courier New" w:hAnsi="Courier New" w:cs="Courier New"/>
         </w:rPr>
-        <w:t>)</w:t>
+        <w:t>() etc...</w:t>
+      </w:r>
+    </w:p>
+    <w:p>
+      <w:pPr>
+        <w:pStyle w:val="PlainText"/>
+        <w:rPr>
+          <w:rFonts w:ascii="Courier New" w:hAnsi="Courier New" w:cs="Courier New"/>
+        </w:rPr>
+      </w:pPr>
+    </w:p>
+    <w:p>
+      <w:pPr>
+        <w:pStyle w:val="PlainText"/>
+        <w:rPr>
+          <w:rFonts w:ascii="Courier New" w:hAnsi="Courier New" w:cs="Courier New"/>
+        </w:rPr>
+      </w:pPr>
+      <w:r>
+        <w:rPr>
+          <w:rFonts w:ascii="Courier New" w:hAnsi="Courier New" w:cs="Courier New"/>
+        </w:rPr>
+        <w:t>4) Sort</w:t>
+      </w:r>
+    </w:p>
+    <w:p>
+      <w:pPr>
+        <w:pStyle w:val="PlainText"/>
+        <w:rPr>
+          <w:rFonts w:ascii="Courier New" w:hAnsi="Courier New" w:cs="Courier New"/>
+        </w:rPr>
+      </w:pPr>
+      <w:r>
+        <w:rPr>
+          <w:rFonts w:ascii="Courier New" w:hAnsi="Courier New" w:cs="Courier New"/>
+        </w:rPr>
+        <w:t xml:space="preserve">       - Program on Quick Sort</w:t>
+      </w:r>
+    </w:p>
+    <w:p>
+      <w:pPr>
+        <w:pStyle w:val="PlainText"/>
+        <w:rPr>
+          <w:rFonts w:ascii="Courier New" w:hAnsi="Courier New" w:cs="Courier New"/>
+        </w:rPr>
+      </w:pPr>
+      <w:r>
+        <w:rPr>
+          <w:rFonts w:ascii="Courier New" w:hAnsi="Courier New" w:cs="Courier New"/>
+        </w:rPr>
+        <w:t xml:space="preserve">       - Tricky question on swap function based on </w:t>
+      </w:r>
+      <w:proofErr w:type="spellStart"/>
+      <w:r>
+        <w:rPr>
+          <w:rFonts w:ascii="Courier New" w:hAnsi="Courier New" w:cs="Courier New"/>
+        </w:rPr>
+        <w:t>usecase</w:t>
+      </w:r>
+      <w:proofErr w:type="spellEnd"/>
+    </w:p>
+    <w:p>
+      <w:pPr>
+        <w:pStyle w:val="PlainText"/>
+        <w:rPr>
+          <w:rFonts w:ascii="Courier New" w:hAnsi="Courier New" w:cs="Courier New"/>
+        </w:rPr>
+      </w:pPr>
+      <w:r>
+        <w:rPr>
+          <w:rFonts w:ascii="Courier New" w:hAnsi="Courier New" w:cs="Courier New"/>
+        </w:rPr>
+        <w:t xml:space="preserve">       - Program on Bubble sort</w:t>
+      </w:r>
+    </w:p>
+    <w:p>
+      <w:pPr>
+        <w:pStyle w:val="PlainText"/>
+        <w:rPr>
+          <w:rFonts w:ascii="Courier New" w:hAnsi="Courier New" w:cs="Courier New"/>
+        </w:rPr>
+      </w:pPr>
+    </w:p>
+    <w:p>
+      <w:pPr>
+        <w:pStyle w:val="PlainText"/>
+        <w:rPr>
+          <w:rFonts w:ascii="Courier New" w:hAnsi="Courier New" w:cs="Courier New"/>
+        </w:rPr>
+      </w:pPr>
+      <w:r>
+        <w:rPr>
+          <w:rFonts w:ascii="Courier New" w:hAnsi="Courier New" w:cs="Courier New"/>
+        </w:rPr>
+        <w:t>5) Collection</w:t>
       </w:r>
     </w:p>
     <w:p>
@@ -2823,21 +3504,256 @@
         <w:rPr>
           <w:rFonts w:ascii="Courier New" w:hAnsi="Courier New" w:cs="Courier New"/>
         </w:rPr>
-        <w:t>InstanceOf</w:t>
+        <w:t>hashmap</w:t>
       </w:r>
       <w:proofErr w:type="spellEnd"/>
       <w:r>
         <w:rPr>
           <w:rFonts w:ascii="Courier New" w:hAnsi="Courier New" w:cs="Courier New"/>
         </w:rPr>
-        <w:t xml:space="preserve"> and </w:t>
+        <w:t xml:space="preserve"> &amp; Hash table &amp; Concurrent Hash map</w:t>
+      </w:r>
+    </w:p>
+    <w:p>
+      <w:pPr>
+        <w:pStyle w:val="PlainText"/>
+        <w:rPr>
+          <w:rFonts w:ascii="Courier New" w:hAnsi="Courier New" w:cs="Courier New"/>
+        </w:rPr>
+      </w:pPr>
+      <w:r>
+        <w:rPr>
+          <w:rFonts w:ascii="Courier New" w:hAnsi="Courier New" w:cs="Courier New"/>
+        </w:rPr>
+        <w:t xml:space="preserve">        - HashMap </w:t>
+      </w:r>
+      <w:proofErr w:type="gramStart"/>
+      <w:r>
+        <w:rPr>
+          <w:rFonts w:ascii="Courier New" w:hAnsi="Courier New" w:cs="Courier New"/>
+        </w:rPr>
+        <w:t>implementation :</w:t>
+      </w:r>
+      <w:proofErr w:type="gramEnd"/>
+      <w:r>
+        <w:rPr>
+          <w:rFonts w:ascii="Courier New" w:hAnsi="Courier New" w:cs="Courier New"/>
+        </w:rPr>
+        <w:t xml:space="preserve"> put(), get(); what data structure it uses</w:t>
+      </w:r>
+    </w:p>
+    <w:p>
+      <w:pPr>
+        <w:pStyle w:val="PlainText"/>
+        <w:rPr>
+          <w:rFonts w:ascii="Courier New" w:hAnsi="Courier New" w:cs="Courier New"/>
+        </w:rPr>
+      </w:pPr>
+      <w:r>
+        <w:rPr>
+          <w:rFonts w:ascii="Courier New" w:hAnsi="Courier New" w:cs="Courier New"/>
+        </w:rPr>
+        <w:t xml:space="preserve">        - Program on Binary Search </w:t>
+      </w:r>
+    </w:p>
+    <w:p>
+      <w:pPr>
+        <w:pStyle w:val="PlainText"/>
+        <w:rPr>
+          <w:rFonts w:ascii="Courier New" w:hAnsi="Courier New" w:cs="Courier New"/>
+        </w:rPr>
+      </w:pPr>
+      <w:r>
+        <w:rPr>
+          <w:rFonts w:ascii="Courier New" w:hAnsi="Courier New" w:cs="Courier New"/>
+        </w:rPr>
+        <w:t xml:space="preserve">        - Program to find intersection of 2 collection object</w:t>
+      </w:r>
+    </w:p>
+    <w:p>
+      <w:pPr>
+        <w:pStyle w:val="PlainText"/>
+        <w:rPr>
+          <w:rFonts w:ascii="Courier New" w:hAnsi="Courier New" w:cs="Courier New"/>
+        </w:rPr>
+      </w:pPr>
+      <w:r>
+        <w:rPr>
+          <w:rFonts w:ascii="Courier New" w:hAnsi="Courier New" w:cs="Courier New"/>
+        </w:rPr>
+        <w:lastRenderedPageBreak/>
+        <w:t xml:space="preserve">        - Linked List (Singly/Doubly</w:t>
+      </w:r>
+      <w:proofErr w:type="gramStart"/>
+      <w:r>
+        <w:rPr>
+          <w:rFonts w:ascii="Courier New" w:hAnsi="Courier New" w:cs="Courier New"/>
+        </w:rPr>
+        <w:t>) :</w:t>
+      </w:r>
+      <w:proofErr w:type="gramEnd"/>
+      <w:r>
+        <w:rPr>
+          <w:rFonts w:ascii="Courier New" w:hAnsi="Courier New" w:cs="Courier New"/>
+        </w:rPr>
+        <w:t xml:space="preserve"> Delete Middle Node, Reverse linked list, delete node based on value</w:t>
+      </w:r>
+    </w:p>
+    <w:p>
+      <w:pPr>
+        <w:pStyle w:val="PlainText"/>
+        <w:rPr>
+          <w:rFonts w:ascii="Courier New" w:hAnsi="Courier New" w:cs="Courier New"/>
+        </w:rPr>
+      </w:pPr>
+      <w:r>
+        <w:rPr>
+          <w:rFonts w:ascii="Courier New" w:hAnsi="Courier New" w:cs="Courier New"/>
+        </w:rPr>
+        <w:t xml:space="preserve">        - </w:t>
+      </w:r>
+      <w:proofErr w:type="gramStart"/>
+      <w:r>
+        <w:rPr>
+          <w:rFonts w:ascii="Courier New" w:hAnsi="Courier New" w:cs="Courier New"/>
+        </w:rPr>
+        <w:t>Program :</w:t>
+      </w:r>
+      <w:proofErr w:type="gramEnd"/>
+      <w:r>
+        <w:rPr>
+          <w:rFonts w:ascii="Courier New" w:hAnsi="Courier New" w:cs="Courier New"/>
+        </w:rPr>
+        <w:t xml:space="preserve"> Stack &amp; Queue Implementation</w:t>
+      </w:r>
+    </w:p>
+    <w:p>
+      <w:pPr>
+        <w:pStyle w:val="PlainText"/>
+        <w:rPr>
+          <w:rFonts w:ascii="Courier New" w:hAnsi="Courier New" w:cs="Courier New"/>
+        </w:rPr>
+      </w:pPr>
+      <w:r>
+        <w:rPr>
+          <w:rFonts w:ascii="Courier New" w:hAnsi="Courier New" w:cs="Courier New"/>
+        </w:rPr>
+        <w:t xml:space="preserve">        - Program to implement Queue using 2 </w:t>
+      </w:r>
+      <w:proofErr w:type="gramStart"/>
+      <w:r>
+        <w:rPr>
+          <w:rFonts w:ascii="Courier New" w:hAnsi="Courier New" w:cs="Courier New"/>
+        </w:rPr>
+        <w:t>stack</w:t>
+      </w:r>
+      <w:proofErr w:type="gramEnd"/>
+    </w:p>
+    <w:p>
+      <w:pPr>
+        <w:pStyle w:val="PlainText"/>
+        <w:rPr>
+          <w:rFonts w:ascii="Courier New" w:hAnsi="Courier New" w:cs="Courier New"/>
+        </w:rPr>
+      </w:pPr>
+    </w:p>
+    <w:p>
+      <w:pPr>
+        <w:pStyle w:val="PlainText"/>
+        <w:rPr>
+          <w:rFonts w:ascii="Courier New" w:hAnsi="Courier New" w:cs="Courier New"/>
+        </w:rPr>
+      </w:pPr>
+      <w:r>
+        <w:rPr>
+          <w:rFonts w:ascii="Courier New" w:hAnsi="Courier New" w:cs="Courier New"/>
+        </w:rPr>
+        <w:t>6) Recursive function (Question are not straight forward)</w:t>
+      </w:r>
+    </w:p>
+    <w:p>
+      <w:pPr>
+        <w:pStyle w:val="PlainText"/>
+        <w:rPr>
+          <w:rFonts w:ascii="Courier New" w:hAnsi="Courier New" w:cs="Courier New"/>
+        </w:rPr>
+      </w:pPr>
+      <w:r>
+        <w:rPr>
+          <w:rFonts w:ascii="Courier New" w:hAnsi="Courier New" w:cs="Courier New"/>
+        </w:rPr>
+        <w:t xml:space="preserve">        - Program on Palindrome</w:t>
+      </w:r>
+    </w:p>
+    <w:p>
+      <w:pPr>
+        <w:pStyle w:val="PlainText"/>
+        <w:rPr>
+          <w:rFonts w:ascii="Courier New" w:hAnsi="Courier New" w:cs="Courier New"/>
+        </w:rPr>
+      </w:pPr>
+      <w:r>
+        <w:rPr>
+          <w:rFonts w:ascii="Courier New" w:hAnsi="Courier New" w:cs="Courier New"/>
+        </w:rPr>
+        <w:t xml:space="preserve">        - Program on Fibonacci </w:t>
+      </w:r>
+    </w:p>
+    <w:p>
+      <w:pPr>
+        <w:pStyle w:val="PlainText"/>
+        <w:rPr>
+          <w:rFonts w:ascii="Courier New" w:hAnsi="Courier New" w:cs="Courier New"/>
+        </w:rPr>
+      </w:pPr>
+      <w:r>
+        <w:rPr>
+          <w:rFonts w:ascii="Courier New" w:hAnsi="Courier New" w:cs="Courier New"/>
+        </w:rPr>
+        <w:t xml:space="preserve">        - Program on Prime number</w:t>
+      </w:r>
+    </w:p>
+    <w:p>
+      <w:pPr>
+        <w:pStyle w:val="PlainText"/>
+        <w:rPr>
+          <w:rFonts w:ascii="Courier New" w:hAnsi="Courier New" w:cs="Courier New"/>
+        </w:rPr>
+      </w:pPr>
+    </w:p>
+    <w:p>
+      <w:pPr>
+        <w:pStyle w:val="PlainText"/>
+        <w:rPr>
+          <w:rFonts w:ascii="Courier New" w:hAnsi="Courier New" w:cs="Courier New"/>
+        </w:rPr>
+      </w:pPr>
+      <w:r>
+        <w:rPr>
+          <w:rFonts w:ascii="Courier New" w:hAnsi="Courier New" w:cs="Courier New"/>
+        </w:rPr>
+        <w:t>7) Design Pattern</w:t>
+      </w:r>
+    </w:p>
+    <w:p>
+      <w:pPr>
+        <w:pStyle w:val="PlainText"/>
+        <w:rPr>
+          <w:rFonts w:ascii="Courier New" w:hAnsi="Courier New" w:cs="Courier New"/>
+        </w:rPr>
+      </w:pPr>
+      <w:r>
+        <w:rPr>
+          <w:rFonts w:ascii="Courier New" w:hAnsi="Courier New" w:cs="Courier New"/>
+        </w:rPr>
+        <w:t xml:space="preserve">       - Programming on </w:t>
       </w:r>
       <w:proofErr w:type="spellStart"/>
       <w:r>
         <w:rPr>
           <w:rFonts w:ascii="Courier New" w:hAnsi="Courier New" w:cs="Courier New"/>
         </w:rPr>
-        <w:t>getClass</w:t>
+        <w:t>SingleTon</w:t>
       </w:r>
       <w:proofErr w:type="spellEnd"/>
     </w:p>
@@ -2852,791 +3768,172 @@
         <w:rPr>
           <w:rFonts w:ascii="Courier New" w:hAnsi="Courier New" w:cs="Courier New"/>
         </w:rPr>
-        <w:t xml:space="preserve">        - Design an algorithm and write code to remove the duplicate characters in a string without using any additional buffer. </w:t>
-      </w:r>
-    </w:p>
-    <w:p>
-      <w:pPr>
-        <w:pStyle w:val="PlainText"/>
-        <w:rPr>
-          <w:rFonts w:ascii="Courier New" w:hAnsi="Courier New" w:cs="Courier New"/>
-        </w:rPr>
-      </w:pPr>
-      <w:r>
-        <w:rPr>
-          <w:rFonts w:ascii="Courier New" w:hAnsi="Courier New" w:cs="Courier New"/>
-        </w:rPr>
-        <w:t xml:space="preserve">        - Implement </w:t>
+        <w:t xml:space="preserve">       - Programming on Factory</w:t>
+      </w:r>
+    </w:p>
+    <w:p>
+      <w:pPr>
+        <w:pStyle w:val="PlainText"/>
+        <w:rPr>
+          <w:rFonts w:ascii="Courier New" w:hAnsi="Courier New" w:cs="Courier New"/>
+        </w:rPr>
+      </w:pPr>
+      <w:r>
+        <w:rPr>
+          <w:rFonts w:ascii="Courier New" w:hAnsi="Courier New" w:cs="Courier New"/>
+        </w:rPr>
+        <w:t xml:space="preserve">       - Difference between Adapter and Proxy</w:t>
+      </w:r>
+    </w:p>
+    <w:p>
+      <w:pPr>
+        <w:pStyle w:val="PlainText"/>
+        <w:rPr>
+          <w:rFonts w:ascii="Courier New" w:hAnsi="Courier New" w:cs="Courier New"/>
+        </w:rPr>
+      </w:pPr>
+      <w:r>
+        <w:rPr>
+          <w:rFonts w:ascii="Courier New" w:hAnsi="Courier New" w:cs="Courier New"/>
+        </w:rPr>
+        <w:t xml:space="preserve">       - Difference between Builder &amp; X.... pattern</w:t>
+      </w:r>
+    </w:p>
+    <w:p>
+      <w:pPr>
+        <w:pStyle w:val="PlainText"/>
+        <w:rPr>
+          <w:rFonts w:ascii="Courier New" w:hAnsi="Courier New" w:cs="Courier New"/>
+        </w:rPr>
+      </w:pPr>
+    </w:p>
+    <w:p>
+      <w:pPr>
+        <w:pStyle w:val="PlainText"/>
+        <w:rPr>
+          <w:rFonts w:ascii="Courier New" w:hAnsi="Courier New" w:cs="Courier New"/>
+        </w:rPr>
+      </w:pPr>
+      <w:r>
+        <w:rPr>
+          <w:rFonts w:ascii="Courier New" w:hAnsi="Courier New" w:cs="Courier New"/>
+        </w:rPr>
+        <w:t xml:space="preserve">8) Web Service </w:t>
+      </w:r>
+    </w:p>
+    <w:p>
+      <w:pPr>
+        <w:pStyle w:val="PlainText"/>
+        <w:rPr>
+          <w:rFonts w:ascii="Courier New" w:hAnsi="Courier New" w:cs="Courier New"/>
+        </w:rPr>
+      </w:pPr>
+      <w:r>
+        <w:rPr>
+          <w:rFonts w:ascii="Courier New" w:hAnsi="Courier New" w:cs="Courier New"/>
+        </w:rPr>
+        <w:t xml:space="preserve">        - SOAP v/s REST</w:t>
+      </w:r>
+    </w:p>
+    <w:p>
+      <w:pPr>
+        <w:pStyle w:val="PlainText"/>
+        <w:rPr>
+          <w:rFonts w:ascii="Courier New" w:hAnsi="Courier New" w:cs="Courier New"/>
+        </w:rPr>
+      </w:pPr>
+      <w:r>
+        <w:rPr>
+          <w:rFonts w:ascii="Courier New" w:hAnsi="Courier New" w:cs="Courier New"/>
+        </w:rPr>
+        <w:t xml:space="preserve">        - Aware on WSDL file, how to handle service exception, retry mechanism</w:t>
+      </w:r>
+    </w:p>
+    <w:p>
+      <w:pPr>
+        <w:pStyle w:val="PlainText"/>
+        <w:rPr>
+          <w:rFonts w:ascii="Courier New" w:hAnsi="Courier New" w:cs="Courier New"/>
+        </w:rPr>
+      </w:pPr>
+      <w:r>
+        <w:rPr>
+          <w:rFonts w:ascii="Courier New" w:hAnsi="Courier New" w:cs="Courier New"/>
+        </w:rPr>
+        <w:t xml:space="preserve">        - </w:t>
+      </w:r>
+      <w:proofErr w:type="gramStart"/>
+      <w:r>
+        <w:rPr>
+          <w:rFonts w:ascii="Courier New" w:hAnsi="Courier New" w:cs="Courier New"/>
+        </w:rPr>
+        <w:t>REST :</w:t>
+      </w:r>
+      <w:proofErr w:type="gramEnd"/>
+      <w:r>
+        <w:rPr>
+          <w:rFonts w:ascii="Courier New" w:hAnsi="Courier New" w:cs="Courier New"/>
+        </w:rPr>
+        <w:t xml:space="preserve"> GET, POST, DELETE, UPDATE - Jersey Implementation using annotation</w:t>
+      </w:r>
+    </w:p>
+    <w:p>
+      <w:pPr>
+        <w:pStyle w:val="PlainText"/>
+        <w:rPr>
+          <w:rFonts w:ascii="Courier New" w:hAnsi="Courier New" w:cs="Courier New"/>
+        </w:rPr>
+      </w:pPr>
+    </w:p>
+    <w:p>
+      <w:pPr>
+        <w:pStyle w:val="PlainText"/>
+        <w:rPr>
+          <w:rFonts w:ascii="Courier New" w:hAnsi="Courier New" w:cs="Courier New"/>
+        </w:rPr>
+      </w:pPr>
+      <w:r>
+        <w:rPr>
+          <w:rFonts w:ascii="Courier New" w:hAnsi="Courier New" w:cs="Courier New"/>
+        </w:rPr>
+        <w:t>9) SQL Script</w:t>
+      </w:r>
+    </w:p>
+    <w:p>
+      <w:pPr>
+        <w:pStyle w:val="PlainText"/>
+        <w:rPr>
+          <w:rFonts w:ascii="Courier New" w:hAnsi="Courier New" w:cs="Courier New"/>
+        </w:rPr>
+      </w:pPr>
+      <w:r>
+        <w:rPr>
+          <w:rFonts w:ascii="Courier New" w:hAnsi="Courier New" w:cs="Courier New"/>
+        </w:rPr>
+        <w:t xml:space="preserve">        - Joins, Sub Query, Correlated </w:t>
+      </w:r>
+      <w:proofErr w:type="gramStart"/>
+      <w:r>
+        <w:rPr>
+          <w:rFonts w:ascii="Courier New" w:hAnsi="Courier New" w:cs="Courier New"/>
+        </w:rPr>
+        <w:t>query :</w:t>
+      </w:r>
+      <w:proofErr w:type="gramEnd"/>
+      <w:r>
+        <w:rPr>
+          <w:rFonts w:ascii="Courier New" w:hAnsi="Courier New" w:cs="Courier New"/>
+        </w:rPr>
+        <w:t xml:space="preserve"> All are based on </w:t>
       </w:r>
       <w:proofErr w:type="spellStart"/>
       <w:r>
         <w:rPr>
           <w:rFonts w:ascii="Courier New" w:hAnsi="Courier New" w:cs="Courier New"/>
         </w:rPr>
-        <w:t>indexOf</w:t>
+        <w:t>usecase</w:t>
       </w:r>
       <w:proofErr w:type="spellEnd"/>
-      <w:r>
-        <w:rPr>
-          <w:rFonts w:ascii="Courier New" w:hAnsi="Courier New" w:cs="Courier New"/>
-        </w:rPr>
-        <w:t>, identify first duplicate value in given string, identify first non duplicate value in given string</w:t>
-      </w:r>
-    </w:p>
-    <w:p>
-      <w:pPr>
-        <w:pStyle w:val="PlainText"/>
-        <w:rPr>
-          <w:rFonts w:ascii="Courier New" w:hAnsi="Courier New" w:cs="Courier New"/>
-        </w:rPr>
-      </w:pPr>
-    </w:p>
-    <w:p>
-      <w:pPr>
-        <w:pStyle w:val="PlainText"/>
-        <w:rPr>
-          <w:rFonts w:ascii="Courier New" w:hAnsi="Courier New" w:cs="Courier New"/>
-        </w:rPr>
-      </w:pPr>
-      <w:r>
-        <w:rPr>
-          <w:rFonts w:ascii="Courier New" w:hAnsi="Courier New" w:cs="Courier New"/>
-        </w:rPr>
-        <w:t>2) Binary Tree / Binary Search tree</w:t>
-      </w:r>
-    </w:p>
-    <w:p>
-      <w:pPr>
-        <w:pStyle w:val="PlainText"/>
-        <w:rPr>
-          <w:rFonts w:ascii="Courier New" w:hAnsi="Courier New" w:cs="Courier New"/>
-        </w:rPr>
-      </w:pPr>
-      <w:r>
-        <w:rPr>
-          <w:rFonts w:ascii="Courier New" w:hAnsi="Courier New" w:cs="Courier New"/>
-        </w:rPr>
-        <w:t xml:space="preserve">       - Implement a function to check if a tree is balanced</w:t>
-      </w:r>
-    </w:p>
-    <w:p>
-      <w:pPr>
-        <w:pStyle w:val="PlainText"/>
-        <w:rPr>
-          <w:rFonts w:ascii="Courier New" w:hAnsi="Courier New" w:cs="Courier New"/>
-        </w:rPr>
-      </w:pPr>
-      <w:r>
-        <w:rPr>
-          <w:rFonts w:ascii="Courier New" w:hAnsi="Courier New" w:cs="Courier New"/>
-        </w:rPr>
-        <w:t xml:space="preserve">       - Write function to print Kth smallest node</w:t>
-      </w:r>
-    </w:p>
-    <w:p>
-      <w:pPr>
-        <w:pStyle w:val="PlainText"/>
-        <w:rPr>
-          <w:rFonts w:ascii="Courier New" w:hAnsi="Courier New" w:cs="Courier New"/>
-        </w:rPr>
-      </w:pPr>
-      <w:r>
-        <w:rPr>
-          <w:rFonts w:ascii="Courier New" w:hAnsi="Courier New" w:cs="Courier New"/>
-        </w:rPr>
-        <w:t xml:space="preserve">       - Write function to identify Lowest Common Ancestor</w:t>
-      </w:r>
-    </w:p>
-    <w:p>
-      <w:pPr>
-        <w:pStyle w:val="PlainText"/>
-        <w:rPr>
-          <w:rFonts w:ascii="Courier New" w:hAnsi="Courier New" w:cs="Courier New"/>
-        </w:rPr>
-      </w:pPr>
-      <w:r>
-        <w:rPr>
-          <w:rFonts w:ascii="Courier New" w:hAnsi="Courier New" w:cs="Courier New"/>
-        </w:rPr>
-        <w:t xml:space="preserve">       - Write a program to 2 binary tree are identical</w:t>
-      </w:r>
-    </w:p>
-    <w:p>
-      <w:pPr>
-        <w:pStyle w:val="PlainText"/>
-        <w:rPr>
-          <w:rFonts w:ascii="Courier New" w:hAnsi="Courier New" w:cs="Courier New"/>
-        </w:rPr>
-      </w:pPr>
-      <w:r>
-        <w:rPr>
-          <w:rFonts w:ascii="Courier New" w:hAnsi="Courier New" w:cs="Courier New"/>
-        </w:rPr>
-        <w:t xml:space="preserve">       - Given a tree and a sum, determine if the tree has a root-to-leaf path such that adding up all the values along the path equals the given sum</w:t>
-      </w:r>
-    </w:p>
-    <w:p>
-      <w:pPr>
-        <w:pStyle w:val="PlainText"/>
-        <w:rPr>
-          <w:rFonts w:ascii="Courier New" w:hAnsi="Courier New" w:cs="Courier New"/>
-        </w:rPr>
-      </w:pPr>
-    </w:p>
-    <w:p>
-      <w:pPr>
-        <w:pStyle w:val="PlainText"/>
-        <w:rPr>
-          <w:rFonts w:ascii="Courier New" w:hAnsi="Courier New" w:cs="Courier New"/>
-        </w:rPr>
-      </w:pPr>
-      <w:r>
-        <w:rPr>
-          <w:rFonts w:ascii="Courier New" w:hAnsi="Courier New" w:cs="Courier New"/>
-        </w:rPr>
-        <w:t>3) Thread</w:t>
-      </w:r>
-    </w:p>
-    <w:p>
-      <w:pPr>
-        <w:pStyle w:val="PlainText"/>
-        <w:rPr>
-          <w:rFonts w:ascii="Courier New" w:hAnsi="Courier New" w:cs="Courier New"/>
-        </w:rPr>
-      </w:pPr>
-      <w:r>
-        <w:rPr>
-          <w:rFonts w:ascii="Courier New" w:hAnsi="Courier New" w:cs="Courier New"/>
-        </w:rPr>
-        <w:t xml:space="preserve">        - Explain Life cycle, dead lock, concurrent scenario</w:t>
-      </w:r>
-    </w:p>
-    <w:p>
-      <w:pPr>
-        <w:pStyle w:val="PlainText"/>
-        <w:rPr>
-          <w:rFonts w:ascii="Courier New" w:hAnsi="Courier New" w:cs="Courier New"/>
-        </w:rPr>
-      </w:pPr>
-      <w:r>
-        <w:rPr>
-          <w:rFonts w:ascii="Courier New" w:hAnsi="Courier New" w:cs="Courier New"/>
-        </w:rPr>
-        <w:t xml:space="preserve">        - Program on </w:t>
-      </w:r>
-      <w:proofErr w:type="gramStart"/>
-      <w:r>
-        <w:rPr>
-          <w:rFonts w:ascii="Courier New" w:hAnsi="Courier New" w:cs="Courier New"/>
-        </w:rPr>
-        <w:t>thread :</w:t>
-      </w:r>
-      <w:proofErr w:type="gramEnd"/>
-      <w:r>
-        <w:rPr>
-          <w:rFonts w:ascii="Courier New" w:hAnsi="Courier New" w:cs="Courier New"/>
-        </w:rPr>
-        <w:t xml:space="preserve"> complete life cycle based on scenario (multi thread)</w:t>
-      </w:r>
-    </w:p>
-    <w:p>
-      <w:pPr>
-        <w:pStyle w:val="PlainText"/>
-        <w:rPr>
-          <w:rFonts w:ascii="Courier New" w:hAnsi="Courier New" w:cs="Courier New"/>
-        </w:rPr>
-      </w:pPr>
-      <w:r>
-        <w:rPr>
-          <w:rFonts w:ascii="Courier New" w:hAnsi="Courier New" w:cs="Courier New"/>
-        </w:rPr>
-        <w:t xml:space="preserve">        - Program on dead lock</w:t>
-      </w:r>
-    </w:p>
-    <w:p>
-      <w:pPr>
-        <w:pStyle w:val="PlainText"/>
-        <w:rPr>
-          <w:rFonts w:ascii="Courier New" w:hAnsi="Courier New" w:cs="Courier New"/>
-        </w:rPr>
-      </w:pPr>
-      <w:r>
-        <w:rPr>
-          <w:rFonts w:ascii="Courier New" w:hAnsi="Courier New" w:cs="Courier New"/>
-        </w:rPr>
-        <w:t xml:space="preserve">        - Concentrate more on synchronized method/block, when to add </w:t>
-      </w:r>
-      <w:proofErr w:type="gramStart"/>
-      <w:r>
-        <w:rPr>
-          <w:rFonts w:ascii="Courier New" w:hAnsi="Courier New" w:cs="Courier New"/>
-        </w:rPr>
-        <w:t>wait(</w:t>
-      </w:r>
-      <w:proofErr w:type="gramEnd"/>
-      <w:r>
-        <w:rPr>
-          <w:rFonts w:ascii="Courier New" w:hAnsi="Courier New" w:cs="Courier New"/>
-        </w:rPr>
-        <w:t xml:space="preserve">) or </w:t>
-      </w:r>
-      <w:proofErr w:type="spellStart"/>
-      <w:r>
-        <w:rPr>
-          <w:rFonts w:ascii="Courier New" w:hAnsi="Courier New" w:cs="Courier New"/>
-        </w:rPr>
-        <w:t>notifyall</w:t>
-      </w:r>
-      <w:proofErr w:type="spellEnd"/>
-      <w:r>
-        <w:rPr>
-          <w:rFonts w:ascii="Courier New" w:hAnsi="Courier New" w:cs="Courier New"/>
-        </w:rPr>
-        <w:t>() etc...</w:t>
-      </w:r>
-    </w:p>
-    <w:p>
-      <w:pPr>
-        <w:pStyle w:val="PlainText"/>
-        <w:rPr>
-          <w:rFonts w:ascii="Courier New" w:hAnsi="Courier New" w:cs="Courier New"/>
-        </w:rPr>
-      </w:pPr>
-    </w:p>
-    <w:p>
-      <w:pPr>
-        <w:pStyle w:val="PlainText"/>
-        <w:rPr>
-          <w:rFonts w:ascii="Courier New" w:hAnsi="Courier New" w:cs="Courier New"/>
-        </w:rPr>
-      </w:pPr>
-      <w:r>
-        <w:rPr>
-          <w:rFonts w:ascii="Courier New" w:hAnsi="Courier New" w:cs="Courier New"/>
-        </w:rPr>
-        <w:t>4) Sort</w:t>
-      </w:r>
-    </w:p>
-    <w:p>
-      <w:pPr>
-        <w:pStyle w:val="PlainText"/>
-        <w:rPr>
-          <w:rFonts w:ascii="Courier New" w:hAnsi="Courier New" w:cs="Courier New"/>
-        </w:rPr>
-      </w:pPr>
-      <w:r>
-        <w:rPr>
-          <w:rFonts w:ascii="Courier New" w:hAnsi="Courier New" w:cs="Courier New"/>
-        </w:rPr>
-        <w:t xml:space="preserve">       - Program on Quick Sort</w:t>
-      </w:r>
-    </w:p>
-    <w:p>
-      <w:pPr>
-        <w:pStyle w:val="PlainText"/>
-        <w:rPr>
-          <w:rFonts w:ascii="Courier New" w:hAnsi="Courier New" w:cs="Courier New"/>
-        </w:rPr>
-      </w:pPr>
-      <w:r>
-        <w:rPr>
-          <w:rFonts w:ascii="Courier New" w:hAnsi="Courier New" w:cs="Courier New"/>
-        </w:rPr>
-        <w:t xml:space="preserve">       - Tricky question on swap function based on </w:t>
-      </w:r>
-      <w:proofErr w:type="spellStart"/>
-      <w:r>
-        <w:rPr>
-          <w:rFonts w:ascii="Courier New" w:hAnsi="Courier New" w:cs="Courier New"/>
-        </w:rPr>
-        <w:t>usecase</w:t>
-      </w:r>
-      <w:proofErr w:type="spellEnd"/>
-    </w:p>
-    <w:p>
-      <w:pPr>
-        <w:pStyle w:val="PlainText"/>
-        <w:rPr>
-          <w:rFonts w:ascii="Courier New" w:hAnsi="Courier New" w:cs="Courier New"/>
-        </w:rPr>
-      </w:pPr>
-      <w:r>
-        <w:rPr>
-          <w:rFonts w:ascii="Courier New" w:hAnsi="Courier New" w:cs="Courier New"/>
-        </w:rPr>
-        <w:t xml:space="preserve">       - Program on Bubble sort</w:t>
-      </w:r>
-    </w:p>
-    <w:p>
-      <w:pPr>
-        <w:pStyle w:val="PlainText"/>
-        <w:rPr>
-          <w:rFonts w:ascii="Courier New" w:hAnsi="Courier New" w:cs="Courier New"/>
-        </w:rPr>
-      </w:pPr>
-    </w:p>
-    <w:p>
-      <w:pPr>
-        <w:pStyle w:val="PlainText"/>
-        <w:rPr>
-          <w:rFonts w:ascii="Courier New" w:hAnsi="Courier New" w:cs="Courier New"/>
-        </w:rPr>
-      </w:pPr>
-      <w:r>
-        <w:rPr>
-          <w:rFonts w:ascii="Courier New" w:hAnsi="Courier New" w:cs="Courier New"/>
-        </w:rPr>
-        <w:lastRenderedPageBreak/>
-        <w:t>5) Collection</w:t>
-      </w:r>
-    </w:p>
-    <w:p>
-      <w:pPr>
-        <w:pStyle w:val="PlainText"/>
-        <w:rPr>
-          <w:rFonts w:ascii="Courier New" w:hAnsi="Courier New" w:cs="Courier New"/>
-        </w:rPr>
-      </w:pPr>
-      <w:r>
-        <w:rPr>
-          <w:rFonts w:ascii="Courier New" w:hAnsi="Courier New" w:cs="Courier New"/>
-        </w:rPr>
-        <w:t xml:space="preserve">        - Difference between </w:t>
-      </w:r>
-      <w:proofErr w:type="spellStart"/>
-      <w:r>
-        <w:rPr>
-          <w:rFonts w:ascii="Courier New" w:hAnsi="Courier New" w:cs="Courier New"/>
-        </w:rPr>
-        <w:t>hashmap</w:t>
-      </w:r>
-      <w:proofErr w:type="spellEnd"/>
-      <w:r>
-        <w:rPr>
-          <w:rFonts w:ascii="Courier New" w:hAnsi="Courier New" w:cs="Courier New"/>
-        </w:rPr>
-        <w:t xml:space="preserve"> &amp; Hash table &amp; Concurrent Hash map</w:t>
-      </w:r>
-    </w:p>
-    <w:p>
-      <w:pPr>
-        <w:pStyle w:val="PlainText"/>
-        <w:rPr>
-          <w:rFonts w:ascii="Courier New" w:hAnsi="Courier New" w:cs="Courier New"/>
-        </w:rPr>
-      </w:pPr>
-      <w:r>
-        <w:rPr>
-          <w:rFonts w:ascii="Courier New" w:hAnsi="Courier New" w:cs="Courier New"/>
-        </w:rPr>
-        <w:t xml:space="preserve">        - HashMap </w:t>
-      </w:r>
-      <w:proofErr w:type="gramStart"/>
-      <w:r>
-        <w:rPr>
-          <w:rFonts w:ascii="Courier New" w:hAnsi="Courier New" w:cs="Courier New"/>
-        </w:rPr>
-        <w:t>implementation :</w:t>
-      </w:r>
-      <w:proofErr w:type="gramEnd"/>
-      <w:r>
-        <w:rPr>
-          <w:rFonts w:ascii="Courier New" w:hAnsi="Courier New" w:cs="Courier New"/>
-        </w:rPr>
-        <w:t xml:space="preserve"> put(), get(); what data structure it uses</w:t>
-      </w:r>
-    </w:p>
-    <w:p>
-      <w:pPr>
-        <w:pStyle w:val="PlainText"/>
-        <w:rPr>
-          <w:rFonts w:ascii="Courier New" w:hAnsi="Courier New" w:cs="Courier New"/>
-        </w:rPr>
-      </w:pPr>
-      <w:r>
-        <w:rPr>
-          <w:rFonts w:ascii="Courier New" w:hAnsi="Courier New" w:cs="Courier New"/>
-        </w:rPr>
-        <w:t xml:space="preserve">        - Program on Binary Search </w:t>
-      </w:r>
-    </w:p>
-    <w:p>
-      <w:pPr>
-        <w:pStyle w:val="PlainText"/>
-        <w:rPr>
-          <w:rFonts w:ascii="Courier New" w:hAnsi="Courier New" w:cs="Courier New"/>
-        </w:rPr>
-      </w:pPr>
-      <w:r>
-        <w:rPr>
-          <w:rFonts w:ascii="Courier New" w:hAnsi="Courier New" w:cs="Courier New"/>
-        </w:rPr>
-        <w:t xml:space="preserve">        - Program to find intersection of 2 collection object</w:t>
-      </w:r>
-    </w:p>
-    <w:p>
-      <w:pPr>
-        <w:pStyle w:val="PlainText"/>
-        <w:rPr>
-          <w:rFonts w:ascii="Courier New" w:hAnsi="Courier New" w:cs="Courier New"/>
-        </w:rPr>
-      </w:pPr>
-      <w:r>
-        <w:rPr>
-          <w:rFonts w:ascii="Courier New" w:hAnsi="Courier New" w:cs="Courier New"/>
-        </w:rPr>
-        <w:t xml:space="preserve">        - Linked List (Singly/Doubly</w:t>
-      </w:r>
-      <w:proofErr w:type="gramStart"/>
-      <w:r>
-        <w:rPr>
-          <w:rFonts w:ascii="Courier New" w:hAnsi="Courier New" w:cs="Courier New"/>
-        </w:rPr>
-        <w:t>) :</w:t>
-      </w:r>
-      <w:proofErr w:type="gramEnd"/>
-      <w:r>
-        <w:rPr>
-          <w:rFonts w:ascii="Courier New" w:hAnsi="Courier New" w:cs="Courier New"/>
-        </w:rPr>
-        <w:t xml:space="preserve"> Delete Middle Node, Reverse linked list, delete node based on value</w:t>
-      </w:r>
-    </w:p>
-    <w:p>
-      <w:pPr>
-        <w:pStyle w:val="PlainText"/>
-        <w:rPr>
-          <w:rFonts w:ascii="Courier New" w:hAnsi="Courier New" w:cs="Courier New"/>
-        </w:rPr>
-      </w:pPr>
-      <w:r>
-        <w:rPr>
-          <w:rFonts w:ascii="Courier New" w:hAnsi="Courier New" w:cs="Courier New"/>
-        </w:rPr>
-        <w:t xml:space="preserve">        - </w:t>
-      </w:r>
-      <w:proofErr w:type="gramStart"/>
-      <w:r>
-        <w:rPr>
-          <w:rFonts w:ascii="Courier New" w:hAnsi="Courier New" w:cs="Courier New"/>
-        </w:rPr>
-        <w:t>Program :</w:t>
-      </w:r>
-      <w:proofErr w:type="gramEnd"/>
-      <w:r>
-        <w:rPr>
-          <w:rFonts w:ascii="Courier New" w:hAnsi="Courier New" w:cs="Courier New"/>
-        </w:rPr>
-        <w:t xml:space="preserve"> Stack &amp; Queue Implementation</w:t>
-      </w:r>
-    </w:p>
-    <w:p>
-      <w:pPr>
-        <w:pStyle w:val="PlainText"/>
-        <w:rPr>
-          <w:rFonts w:ascii="Courier New" w:hAnsi="Courier New" w:cs="Courier New"/>
-        </w:rPr>
-      </w:pPr>
-      <w:r>
-        <w:rPr>
-          <w:rFonts w:ascii="Courier New" w:hAnsi="Courier New" w:cs="Courier New"/>
-        </w:rPr>
-        <w:t xml:space="preserve">        - Program to implement Queue using 2 </w:t>
-      </w:r>
-      <w:proofErr w:type="gramStart"/>
-      <w:r>
-        <w:rPr>
-          <w:rFonts w:ascii="Courier New" w:hAnsi="Courier New" w:cs="Courier New"/>
-        </w:rPr>
-        <w:t>stack</w:t>
-      </w:r>
-      <w:proofErr w:type="gramEnd"/>
-    </w:p>
-    <w:p>
-      <w:pPr>
-        <w:pStyle w:val="PlainText"/>
-        <w:rPr>
-          <w:rFonts w:ascii="Courier New" w:hAnsi="Courier New" w:cs="Courier New"/>
-        </w:rPr>
-      </w:pPr>
-    </w:p>
-    <w:p>
-      <w:pPr>
-        <w:pStyle w:val="PlainText"/>
-        <w:rPr>
-          <w:rFonts w:ascii="Courier New" w:hAnsi="Courier New" w:cs="Courier New"/>
-        </w:rPr>
-      </w:pPr>
-      <w:r>
-        <w:rPr>
-          <w:rFonts w:ascii="Courier New" w:hAnsi="Courier New" w:cs="Courier New"/>
-        </w:rPr>
-        <w:t>6) Recursive function (Question are not straight forward)</w:t>
-      </w:r>
-    </w:p>
-    <w:p>
-      <w:pPr>
-        <w:pStyle w:val="PlainText"/>
-        <w:rPr>
-          <w:rFonts w:ascii="Courier New" w:hAnsi="Courier New" w:cs="Courier New"/>
-        </w:rPr>
-      </w:pPr>
-      <w:r>
-        <w:rPr>
-          <w:rFonts w:ascii="Courier New" w:hAnsi="Courier New" w:cs="Courier New"/>
-        </w:rPr>
-        <w:t xml:space="preserve">        - Program on Palindrome</w:t>
-      </w:r>
-    </w:p>
-    <w:p>
-      <w:pPr>
-        <w:pStyle w:val="PlainText"/>
-        <w:rPr>
-          <w:rFonts w:ascii="Courier New" w:hAnsi="Courier New" w:cs="Courier New"/>
-        </w:rPr>
-      </w:pPr>
-      <w:r>
-        <w:rPr>
-          <w:rFonts w:ascii="Courier New" w:hAnsi="Courier New" w:cs="Courier New"/>
-        </w:rPr>
-        <w:t xml:space="preserve">        - Program on Fibonacci </w:t>
-      </w:r>
-    </w:p>
-    <w:p>
-      <w:pPr>
-        <w:pStyle w:val="PlainText"/>
-        <w:rPr>
-          <w:rFonts w:ascii="Courier New" w:hAnsi="Courier New" w:cs="Courier New"/>
-        </w:rPr>
-      </w:pPr>
-      <w:r>
-        <w:rPr>
-          <w:rFonts w:ascii="Courier New" w:hAnsi="Courier New" w:cs="Courier New"/>
-        </w:rPr>
-        <w:t xml:space="preserve">        - Program on Prime number</w:t>
-      </w:r>
-    </w:p>
-    <w:p>
-      <w:pPr>
-        <w:pStyle w:val="PlainText"/>
-        <w:rPr>
-          <w:rFonts w:ascii="Courier New" w:hAnsi="Courier New" w:cs="Courier New"/>
-        </w:rPr>
-      </w:pPr>
-    </w:p>
-    <w:p>
-      <w:pPr>
-        <w:pStyle w:val="PlainText"/>
-        <w:rPr>
-          <w:rFonts w:ascii="Courier New" w:hAnsi="Courier New" w:cs="Courier New"/>
-        </w:rPr>
-      </w:pPr>
-      <w:r>
-        <w:rPr>
-          <w:rFonts w:ascii="Courier New" w:hAnsi="Courier New" w:cs="Courier New"/>
-        </w:rPr>
-        <w:t>7) Design Pattern</w:t>
-      </w:r>
-    </w:p>
-    <w:p>
-      <w:pPr>
-        <w:pStyle w:val="PlainText"/>
-        <w:rPr>
-          <w:rFonts w:ascii="Courier New" w:hAnsi="Courier New" w:cs="Courier New"/>
-        </w:rPr>
-      </w:pPr>
-      <w:r>
-        <w:rPr>
-          <w:rFonts w:ascii="Courier New" w:hAnsi="Courier New" w:cs="Courier New"/>
-        </w:rPr>
-        <w:t xml:space="preserve">       - Programming on </w:t>
-      </w:r>
-      <w:proofErr w:type="spellStart"/>
-      <w:r>
-        <w:rPr>
-          <w:rFonts w:ascii="Courier New" w:hAnsi="Courier New" w:cs="Courier New"/>
-        </w:rPr>
-        <w:t>SingleTon</w:t>
-      </w:r>
-      <w:proofErr w:type="spellEnd"/>
-    </w:p>
-    <w:p>
-      <w:pPr>
-        <w:pStyle w:val="PlainText"/>
-        <w:rPr>
-          <w:rFonts w:ascii="Courier New" w:hAnsi="Courier New" w:cs="Courier New"/>
-        </w:rPr>
-      </w:pPr>
-      <w:r>
-        <w:rPr>
-          <w:rFonts w:ascii="Courier New" w:hAnsi="Courier New" w:cs="Courier New"/>
-        </w:rPr>
-        <w:t xml:space="preserve">       - Programming on Factory</w:t>
-      </w:r>
-    </w:p>
-    <w:p>
-      <w:pPr>
-        <w:pStyle w:val="PlainText"/>
-        <w:rPr>
-          <w:rFonts w:ascii="Courier New" w:hAnsi="Courier New" w:cs="Courier New"/>
-        </w:rPr>
-      </w:pPr>
-      <w:r>
-        <w:rPr>
-          <w:rFonts w:ascii="Courier New" w:hAnsi="Courier New" w:cs="Courier New"/>
-        </w:rPr>
-        <w:t xml:space="preserve">       - Difference between Adapter and Proxy</w:t>
-      </w:r>
-    </w:p>
-    <w:p>
-      <w:pPr>
-        <w:pStyle w:val="PlainText"/>
-        <w:rPr>
-          <w:rFonts w:ascii="Courier New" w:hAnsi="Courier New" w:cs="Courier New"/>
-        </w:rPr>
-      </w:pPr>
-      <w:r>
-        <w:rPr>
-          <w:rFonts w:ascii="Courier New" w:hAnsi="Courier New" w:cs="Courier New"/>
-        </w:rPr>
-        <w:t xml:space="preserve">       - Difference between Builder &amp; X.... pattern</w:t>
-      </w:r>
-    </w:p>
-    <w:p>
-      <w:pPr>
-        <w:pStyle w:val="PlainText"/>
-        <w:rPr>
-          <w:rFonts w:ascii="Courier New" w:hAnsi="Courier New" w:cs="Courier New"/>
-        </w:rPr>
-      </w:pPr>
-    </w:p>
-    <w:p>
-      <w:pPr>
-        <w:pStyle w:val="PlainText"/>
-        <w:rPr>
-          <w:rFonts w:ascii="Courier New" w:hAnsi="Courier New" w:cs="Courier New"/>
-        </w:rPr>
-      </w:pPr>
-      <w:r>
-        <w:rPr>
-          <w:rFonts w:ascii="Courier New" w:hAnsi="Courier New" w:cs="Courier New"/>
-        </w:rPr>
-        <w:t xml:space="preserve">8) Web Service </w:t>
-      </w:r>
-    </w:p>
-    <w:p>
-      <w:pPr>
-        <w:pStyle w:val="PlainText"/>
-        <w:rPr>
-          <w:rFonts w:ascii="Courier New" w:hAnsi="Courier New" w:cs="Courier New"/>
-        </w:rPr>
-      </w:pPr>
-      <w:r>
-        <w:rPr>
-          <w:rFonts w:ascii="Courier New" w:hAnsi="Courier New" w:cs="Courier New"/>
-        </w:rPr>
-        <w:t xml:space="preserve">        - SOAP v/s REST</w:t>
-      </w:r>
-    </w:p>
-    <w:p>
-      <w:pPr>
-        <w:pStyle w:val="PlainText"/>
-        <w:rPr>
-          <w:rFonts w:ascii="Courier New" w:hAnsi="Courier New" w:cs="Courier New"/>
-        </w:rPr>
-      </w:pPr>
-      <w:r>
-        <w:rPr>
-          <w:rFonts w:ascii="Courier New" w:hAnsi="Courier New" w:cs="Courier New"/>
-        </w:rPr>
-        <w:t xml:space="preserve">        - Aware on WSDL file, how to handle service exception, retry mechanism</w:t>
-      </w:r>
-    </w:p>
-    <w:p>
-      <w:pPr>
-        <w:pStyle w:val="PlainText"/>
-        <w:rPr>
-          <w:rFonts w:ascii="Courier New" w:hAnsi="Courier New" w:cs="Courier New"/>
-        </w:rPr>
-      </w:pPr>
-      <w:r>
-        <w:rPr>
-          <w:rFonts w:ascii="Courier New" w:hAnsi="Courier New" w:cs="Courier New"/>
-        </w:rPr>
-        <w:t xml:space="preserve">        - </w:t>
-      </w:r>
-      <w:proofErr w:type="gramStart"/>
-      <w:r>
-        <w:rPr>
-          <w:rFonts w:ascii="Courier New" w:hAnsi="Courier New" w:cs="Courier New"/>
-        </w:rPr>
-        <w:t>REST :</w:t>
-      </w:r>
-      <w:proofErr w:type="gramEnd"/>
-      <w:r>
-        <w:rPr>
-          <w:rFonts w:ascii="Courier New" w:hAnsi="Courier New" w:cs="Courier New"/>
-        </w:rPr>
-        <w:t xml:space="preserve"> GET, POST, DELETE, UPDATE - Jersey Implementation using annotation</w:t>
-      </w:r>
-    </w:p>
-    <w:p>
-      <w:pPr>
-        <w:pStyle w:val="PlainText"/>
-        <w:rPr>
-          <w:rFonts w:ascii="Courier New" w:hAnsi="Courier New" w:cs="Courier New"/>
-        </w:rPr>
-      </w:pPr>
-    </w:p>
-    <w:p>
-      <w:pPr>
-        <w:pStyle w:val="PlainText"/>
-        <w:rPr>
-          <w:rFonts w:ascii="Courier New" w:hAnsi="Courier New" w:cs="Courier New"/>
-        </w:rPr>
-      </w:pPr>
-      <w:r>
-        <w:rPr>
-          <w:rFonts w:ascii="Courier New" w:hAnsi="Courier New" w:cs="Courier New"/>
-        </w:rPr>
-        <w:t>9) SQL Script</w:t>
-      </w:r>
-    </w:p>
-    <w:p>
-      <w:pPr>
-        <w:pStyle w:val="PlainText"/>
-        <w:rPr>
-          <w:rFonts w:ascii="Courier New" w:hAnsi="Courier New" w:cs="Courier New"/>
-        </w:rPr>
-      </w:pPr>
-      <w:r>
-        <w:rPr>
-          <w:rFonts w:ascii="Courier New" w:hAnsi="Courier New" w:cs="Courier New"/>
-        </w:rPr>
-        <w:t xml:space="preserve">        - Joins, Sub Query, Correlated </w:t>
-      </w:r>
-      <w:proofErr w:type="gramStart"/>
-      <w:r>
-        <w:rPr>
-          <w:rFonts w:ascii="Courier New" w:hAnsi="Courier New" w:cs="Courier New"/>
-        </w:rPr>
-        <w:t>query :</w:t>
-      </w:r>
-      <w:proofErr w:type="gramEnd"/>
-      <w:r>
-        <w:rPr>
-          <w:rFonts w:ascii="Courier New" w:hAnsi="Courier New" w:cs="Courier New"/>
-        </w:rPr>
-        <w:t xml:space="preserve"> All are based on </w:t>
-      </w:r>
-      <w:proofErr w:type="spellStart"/>
-      <w:r>
-        <w:rPr>
-          <w:rFonts w:ascii="Courier New" w:hAnsi="Courier New" w:cs="Courier New"/>
-        </w:rPr>
-        <w:t>usecase</w:t>
-      </w:r>
-      <w:proofErr w:type="spellEnd"/>
     </w:p>
     <w:p>
       <w:pPr>
@@ -3671,114 +3968,12 @@
     <w:p>
       <w:pPr>
         <w:pStyle w:val="PlainText"/>
-        <w:rPr>
-          <w:rFonts w:ascii="Courier New" w:hAnsi="Courier New" w:cs="Courier New"/>
-        </w:rPr>
-      </w:pPr>
-      <w:r>
-        <w:rPr>
-          <w:rFonts w:ascii="Courier New" w:hAnsi="Courier New" w:cs="Courier New"/>
-        </w:rPr>
-        <w:t xml:space="preserve">11) Exception Handling, Serialization - need to write same program </w:t>
-      </w:r>
-    </w:p>
-    <w:p>
-      <w:pPr>
-        <w:shd w:val="clear" w:color="auto" w:fill="FFFFFF"/>
-        <w:spacing w:before="120" w:after="120" w:line="240" w:lineRule="auto"/>
-        <w:rPr>
-          <w:rFonts w:ascii="Arial" w:eastAsia="Times New Roman" w:hAnsi="Arial" w:cs="Arial"/>
-          <w:color w:val="222222"/>
-          <w:sz w:val="20"/>
-          <w:szCs w:val="20"/>
-        </w:rPr>
-      </w:pPr>
-    </w:p>
-    <w:p>
-      <w:pPr>
-        <w:shd w:val="clear" w:color="auto" w:fill="FFFFFF"/>
-        <w:spacing w:before="120" w:after="120" w:line="240" w:lineRule="auto"/>
-        <w:rPr>
-          <w:rFonts w:ascii="Arial" w:eastAsia="Times New Roman" w:hAnsi="Arial" w:cs="Arial"/>
-          <w:color w:val="222222"/>
-          <w:sz w:val="20"/>
-          <w:szCs w:val="20"/>
-        </w:rPr>
-      </w:pPr>
-    </w:p>
-    <w:p>
-      <w:pPr>
-        <w:shd w:val="clear" w:color="auto" w:fill="FFFFFF"/>
-        <w:spacing w:before="120" w:after="120" w:line="240" w:lineRule="auto"/>
-        <w:rPr>
-          <w:rFonts w:ascii="Arial" w:eastAsia="Times New Roman" w:hAnsi="Arial" w:cs="Arial"/>
-          <w:color w:val="222222"/>
-          <w:sz w:val="20"/>
-          <w:szCs w:val="20"/>
-        </w:rPr>
-      </w:pPr>
-    </w:p>
-    <w:p>
-      <w:pPr>
-        <w:shd w:val="clear" w:color="auto" w:fill="FFFFFF"/>
-        <w:spacing w:before="120" w:after="120" w:line="240" w:lineRule="auto"/>
-        <w:rPr>
-          <w:rFonts w:ascii="Arial" w:eastAsia="Times New Roman" w:hAnsi="Arial" w:cs="Arial"/>
-          <w:color w:val="222222"/>
-          <w:sz w:val="20"/>
-          <w:szCs w:val="20"/>
-        </w:rPr>
-      </w:pPr>
-    </w:p>
-    <w:p>
-      <w:pPr>
-        <w:shd w:val="clear" w:color="auto" w:fill="FFFFFF"/>
-        <w:spacing w:before="120" w:after="120" w:line="240" w:lineRule="auto"/>
-        <w:rPr>
-          <w:rFonts w:ascii="Arial" w:eastAsia="Times New Roman" w:hAnsi="Arial" w:cs="Arial"/>
-          <w:color w:val="222222"/>
-          <w:sz w:val="20"/>
-          <w:szCs w:val="20"/>
-        </w:rPr>
-      </w:pPr>
-    </w:p>
-    <w:p>
-      <w:pPr>
-        <w:shd w:val="clear" w:color="auto" w:fill="FFFFFF"/>
-        <w:spacing w:before="120" w:after="120" w:line="240" w:lineRule="auto"/>
-        <w:rPr>
-          <w:rFonts w:ascii="Arial" w:eastAsia="Times New Roman" w:hAnsi="Arial" w:cs="Arial"/>
-          <w:color w:val="222222"/>
-          <w:sz w:val="20"/>
-          <w:szCs w:val="20"/>
-        </w:rPr>
-      </w:pPr>
-    </w:p>
-    <w:p>
-      <w:pPr>
-        <w:shd w:val="clear" w:color="auto" w:fill="FFFFFF"/>
-        <w:spacing w:before="120" w:after="120" w:line="240" w:lineRule="auto"/>
-        <w:rPr>
-          <w:rFonts w:ascii="Arial" w:eastAsia="Times New Roman" w:hAnsi="Arial" w:cs="Arial"/>
-          <w:color w:val="222222"/>
-          <w:sz w:val="20"/>
-          <w:szCs w:val="20"/>
-        </w:rPr>
-      </w:pPr>
-    </w:p>
-    <w:p>
-      <w:pPr>
-        <w:shd w:val="clear" w:color="auto" w:fill="FFFFFF"/>
-        <w:spacing w:before="120" w:after="120" w:line="240" w:lineRule="auto"/>
-      </w:pPr>
-      <w:r>
-        <w:rPr>
-          <w:rFonts w:ascii="Arial" w:eastAsia="Times New Roman" w:hAnsi="Arial" w:cs="Arial"/>
-          <w:color w:val="222222"/>
-          <w:sz w:val="18"/>
-          <w:szCs w:val="18"/>
-        </w:rPr>
-        <w:t> </w:t>
+      </w:pPr>
+      <w:r>
+        <w:rPr>
+          <w:rFonts w:ascii="Courier New" w:hAnsi="Courier New" w:cs="Courier New"/>
+        </w:rPr>
+        <w:t>11) Exception Handling, Serialization - need to write same program</w:t>
       </w:r>
     </w:p>
     <w:sectPr>
@@ -4604,7 +4799,7 @@
       </w:pPr>
     </w:pPrDefault>
   </w:docDefaults>
-  <w:latentStyles w:defLockedState="0" w:defUIPriority="99" w:defSemiHidden="0" w:defUnhideWhenUsed="0" w:defQFormat="0" w:count="375">
+  <w:latentStyles w:defLockedState="0" w:defUIPriority="99" w:defSemiHidden="0" w:defUnhideWhenUsed="0" w:defQFormat="0" w:count="376">
     <w:lsdException w:name="Normal" w:uiPriority="0" w:qFormat="1"/>
     <w:lsdException w:name="heading 1" w:uiPriority="9" w:qFormat="1"/>
     <w:lsdException w:name="heading 2" w:semiHidden="1" w:uiPriority="9" w:unhideWhenUsed="1" w:qFormat="1"/>
@@ -4710,7 +4905,6 @@
     <w:lsdException w:name="HTML Sample" w:semiHidden="1" w:unhideWhenUsed="1"/>
     <w:lsdException w:name="HTML Typewriter" w:semiHidden="1" w:unhideWhenUsed="1"/>
     <w:lsdException w:name="HTML Variable" w:semiHidden="1" w:unhideWhenUsed="1"/>
-    <w:lsdException w:name="Normal Table" w:semiHidden="1" w:unhideWhenUsed="1"/>
     <w:lsdException w:name="annotation subject" w:semiHidden="1" w:unhideWhenUsed="1"/>
     <w:lsdException w:name="No List" w:semiHidden="1" w:unhideWhenUsed="1"/>
     <w:lsdException w:name="Outline List 1" w:semiHidden="1" w:unhideWhenUsed="1"/>
@@ -4757,10 +4951,8 @@
     <w:lsdException w:name="Table Subtle 2" w:semiHidden="1" w:unhideWhenUsed="1"/>
     <w:lsdException w:name="Table Web 1" w:semiHidden="1" w:unhideWhenUsed="1"/>
     <w:lsdException w:name="Table Web 2" w:semiHidden="1" w:unhideWhenUsed="1"/>
-    <w:lsdException w:name="Table Web 3" w:semiHidden="1" w:unhideWhenUsed="1"/>
     <w:lsdException w:name="Balloon Text" w:semiHidden="1" w:unhideWhenUsed="1"/>
     <w:lsdException w:name="Table Grid" w:uiPriority="59"/>
-    <w:lsdException w:name="Table Theme" w:semiHidden="1" w:unhideWhenUsed="1"/>
     <w:lsdException w:name="Placeholder Text" w:semiHidden="1"/>
     <w:lsdException w:name="No Spacing" w:uiPriority="1" w:qFormat="1"/>
     <w:lsdException w:name="Light Shading" w:uiPriority="60"/>
@@ -4980,6 +5172,7 @@
     <w:lsdException w:name="Smart Hyperlink" w:semiHidden="1" w:unhideWhenUsed="1"/>
     <w:lsdException w:name="Hashtag" w:semiHidden="1" w:unhideWhenUsed="1"/>
     <w:lsdException w:name="Unresolved Mention" w:semiHidden="1" w:unhideWhenUsed="1"/>
+    <w:lsdException w:name="Smart Link" w:semiHidden="1" w:unhideWhenUsed="1"/>
   </w:latentStyles>
   <w:style w:type="paragraph" w:default="1" w:styleId="Normal">
     <w:name w:val="Normal"/>
@@ -5403,7 +5596,7 @@
 </file>
 
 <file path=customXml/itemProps1.xml><?xml version="1.0" encoding="utf-8"?>
-<ds:datastoreItem xmlns:ds="http://schemas.openxmlformats.org/officeDocument/2006/customXml" ds:itemID="{21876EA5-E025-40A1-A9FC-D784CB4D0BA4}">
+<ds:datastoreItem xmlns:ds="http://schemas.openxmlformats.org/officeDocument/2006/customXml" ds:itemID="{0EA314EC-C03F-46CC-AC71-BB2CEF771987}">
   <ds:schemaRefs>
     <ds:schemaRef ds:uri="http://schemas.openxmlformats.org/officeDocument/2006/bibliography"/>
   </ds:schemaRefs>

</xml_diff>

<commit_message>
Added usecase in TestArray and updated doc
</commit_message>
<xml_diff>
--- a/src/main/resources/Interview.docx
+++ b/src/main/resources/Interview.docx
@@ -1543,6 +1543,8 @@
         </w:rPr>
         <w:t>:</w:t>
       </w:r>
+      <w:bookmarkStart w:id="0" w:name="_GoBack"/>
+      <w:bookmarkEnd w:id="0"/>
     </w:p>
     <w:p>
       <w:pPr>
@@ -1555,10 +1557,8 @@
         <w:spacing w:before="120" w:after="120" w:line="240" w:lineRule="auto"/>
         <w:rPr>
           <w:rStyle w:val="Hyperlink"/>
-          <w:rFonts w:ascii="Arial" w:eastAsia="Times New Roman" w:hAnsi="Arial" w:cs="Arial"/>
-          <w:color w:val="222222"/>
-          <w:sz w:val="20"/>
-          <w:szCs w:val="20"/>
+          <w:rFonts w:eastAsia="Times New Roman" w:cstheme="minorHAnsi"/>
+          <w:color w:val="222222"/>
           <w:u w:val="none"/>
         </w:rPr>
       </w:pPr>
@@ -1585,9 +1585,7 @@
         <w:r>
           <w:rPr>
             <w:rStyle w:val="Hyperlink"/>
-            <w:rFonts w:ascii="Arial" w:eastAsia="Times New Roman" w:hAnsi="Arial" w:cs="Arial"/>
-            <w:sz w:val="20"/>
-            <w:szCs w:val="20"/>
+            <w:rFonts w:eastAsia="Times New Roman" w:cstheme="minorHAnsi"/>
           </w:rPr>
           <w:t>https://www.tutorialspoint.com/apache_kafka/index.htm</w:t>
         </w:r>
@@ -1601,10 +1599,8 @@
         <w:ind w:left="1440" w:firstLine="720"/>
         <w:rPr>
           <w:rStyle w:val="Hyperlink"/>
-          <w:rFonts w:ascii="Arial" w:eastAsia="Times New Roman" w:hAnsi="Arial" w:cs="Arial"/>
-          <w:color w:val="222222"/>
-          <w:sz w:val="20"/>
-          <w:szCs w:val="20"/>
+          <w:rFonts w:eastAsia="Times New Roman" w:cstheme="minorHAnsi"/>
+          <w:color w:val="222222"/>
           <w:u w:val="none"/>
         </w:rPr>
       </w:pPr>
@@ -1612,9 +1608,7 @@
         <w:r>
           <w:rPr>
             <w:rStyle w:val="Hyperlink"/>
-            <w:rFonts w:ascii="Arial" w:eastAsia="Times New Roman" w:hAnsi="Arial" w:cs="Arial"/>
-            <w:sz w:val="20"/>
-            <w:szCs w:val="20"/>
+            <w:rFonts w:eastAsia="Times New Roman" w:cstheme="minorHAnsi"/>
           </w:rPr>
           <w:t>https://kafka.apache.org/intro.html</w:t>
         </w:r>
@@ -1627,7 +1621,7 @@
         <w:spacing w:before="120" w:after="120" w:line="240" w:lineRule="auto"/>
         <w:ind w:left="1440" w:firstLine="720"/>
         <w:rPr>
-          <w:rFonts w:ascii="Tahoma" w:hAnsi="Tahoma" w:cs="Tahoma"/>
+          <w:rFonts w:cstheme="minorHAnsi"/>
           <w:color w:val="000000"/>
           <w:shd w:val="clear" w:color="auto" w:fill="FFFFFF"/>
         </w:rPr>
@@ -1636,7 +1630,7 @@
         <w:r>
           <w:rPr>
             <w:rStyle w:val="Hyperlink"/>
-            <w:rFonts w:ascii="Tahoma" w:hAnsi="Tahoma" w:cs="Tahoma"/>
+            <w:rFonts w:cstheme="minorHAnsi"/>
             <w:shd w:val="clear" w:color="auto" w:fill="FFFFFF"/>
           </w:rPr>
           <w:t>https://www.slideshare.net/ConfluentInc/microservices-in-the-apache-kafka-ecosystem?next_slideshow=1</w:t>
@@ -2926,8 +2920,6 @@
           <w:szCs w:val="20"/>
         </w:rPr>
       </w:pPr>
-      <w:bookmarkStart w:id="0" w:name="_GoBack"/>
-      <w:bookmarkEnd w:id="0"/>
     </w:p>
     <w:p>
       <w:pPr>
@@ -4905,6 +4897,7 @@
     <w:lsdException w:name="HTML Sample" w:semiHidden="1" w:unhideWhenUsed="1"/>
     <w:lsdException w:name="HTML Typewriter" w:semiHidden="1" w:unhideWhenUsed="1"/>
     <w:lsdException w:name="HTML Variable" w:semiHidden="1" w:unhideWhenUsed="1"/>
+    <w:lsdException w:name="Normal Table" w:semiHidden="1" w:unhideWhenUsed="1"/>
     <w:lsdException w:name="annotation subject" w:semiHidden="1" w:unhideWhenUsed="1"/>
     <w:lsdException w:name="No List" w:semiHidden="1" w:unhideWhenUsed="1"/>
     <w:lsdException w:name="Outline List 1" w:semiHidden="1" w:unhideWhenUsed="1"/>
@@ -4951,8 +4944,10 @@
     <w:lsdException w:name="Table Subtle 2" w:semiHidden="1" w:unhideWhenUsed="1"/>
     <w:lsdException w:name="Table Web 1" w:semiHidden="1" w:unhideWhenUsed="1"/>
     <w:lsdException w:name="Table Web 2" w:semiHidden="1" w:unhideWhenUsed="1"/>
+    <w:lsdException w:name="Table Web 3" w:semiHidden="1" w:unhideWhenUsed="1"/>
     <w:lsdException w:name="Balloon Text" w:semiHidden="1" w:unhideWhenUsed="1"/>
     <w:lsdException w:name="Table Grid" w:uiPriority="59"/>
+    <w:lsdException w:name="Table Theme" w:semiHidden="1" w:unhideWhenUsed="1"/>
     <w:lsdException w:name="Placeholder Text" w:semiHidden="1"/>
     <w:lsdException w:name="No Spacing" w:uiPriority="1" w:qFormat="1"/>
     <w:lsdException w:name="Light Shading" w:uiPriority="60"/>
@@ -5596,7 +5591,7 @@
 </file>
 
 <file path=customXml/itemProps1.xml><?xml version="1.0" encoding="utf-8"?>
-<ds:datastoreItem xmlns:ds="http://schemas.openxmlformats.org/officeDocument/2006/customXml" ds:itemID="{0EA314EC-C03F-46CC-AC71-BB2CEF771987}">
+<ds:datastoreItem xmlns:ds="http://schemas.openxmlformats.org/officeDocument/2006/customXml" ds:itemID="{9A7D406B-2C29-4AE3-BB29-F1F93EFC6BDC}">
   <ds:schemaRefs>
     <ds:schemaRef ds:uri="http://schemas.openxmlformats.org/officeDocument/2006/bibliography"/>
   </ds:schemaRefs>

</xml_diff>